<commit_message>
merge manually for latest version-finish attention section
</commit_message>
<xml_diff>
--- a/毕设论文/综合论文训练-周建宇.docx
+++ b/毕设论文/综合论文训练-周建宇.docx
@@ -14426,7 +14426,7 @@
           <v:shape id="_x0000_i1025" type="#_x0000_t75" style="width:127.15pt;height:34pt" o:ole="">
             <v:imagedata r:id="rId11" o:title=""/>
           </v:shape>
-          <o:OLEObject Type="Embed" ProgID="Equation.DSMT4" ShapeID="_x0000_i1025" DrawAspect="Content" ObjectID="_1557931321" r:id="rId12"/>
+          <o:OLEObject Type="Embed" ProgID="Equation.DSMT4" ShapeID="_x0000_i1025" DrawAspect="Content" ObjectID="_1557998989" r:id="rId12"/>
         </w:object>
       </w:r>
       <w:r>
@@ -14575,7 +14575,7 @@
           <v:shape id="_x0000_i1026" type="#_x0000_t75" style="width:124.85pt;height:20pt" o:ole="">
             <v:imagedata r:id="rId13" o:title=""/>
           </v:shape>
-          <o:OLEObject Type="Embed" ProgID="Equation.DSMT4" ShapeID="_x0000_i1026" DrawAspect="Content" ObjectID="_1557931322" r:id="rId14"/>
+          <o:OLEObject Type="Embed" ProgID="Equation.DSMT4" ShapeID="_x0000_i1026" DrawAspect="Content" ObjectID="_1557998990" r:id="rId14"/>
         </w:object>
       </w:r>
       <w:r>
@@ -16720,11 +16720,6 @@
       </w:r>
     </w:p>
     <w:p>
-      <w:pPr>
-        <w:rPr>
-          <w:rFonts w:hint="eastAsia"/>
-        </w:rPr>
-      </w:pPr>
       <w:r>
         <w:rPr>
           <w:noProof/>
@@ -16842,9 +16837,6 @@
       <w:pPr>
         <w:ind w:left="840" w:firstLine="420"/>
         <w:jc w:val="center"/>
-        <w:rPr>
-          <w:rFonts w:hint="eastAsia"/>
-        </w:rPr>
       </w:pPr>
       <w:r>
         <w:rPr>
@@ -16868,9 +16860,6 @@
     <w:p>
       <w:pPr>
         <w:jc w:val="center"/>
-        <w:rPr>
-          <w:rFonts w:hint="eastAsia"/>
-        </w:rPr>
       </w:pPr>
     </w:p>
     <w:p>
@@ -16904,9 +16893,6 @@
         <w:autoSpaceDN w:val="0"/>
         <w:snapToGrid/>
         <w:ind w:firstLine="420"/>
-        <w:rPr>
-          <w:rFonts w:hint="eastAsia"/>
-        </w:rPr>
       </w:pPr>
       <w:r>
         <w:rPr>
@@ -17041,9 +17027,6 @@
         <w:autoSpaceDE w:val="0"/>
         <w:autoSpaceDN w:val="0"/>
         <w:snapToGrid/>
-        <w:rPr>
-          <w:rFonts w:hint="eastAsia"/>
-        </w:rPr>
       </w:pPr>
       <w:r>
         <w:rPr>
@@ -17434,13 +17417,1643 @@
           <w:rPr>
             <w:rFonts w:ascii="Cambria Math" w:hAnsi="Cambria Math"/>
           </w:rPr>
-          <m:t>X</m:t>
+          <m:t>X∈</m:t>
+        </m:r>
+        <m:sSup>
+          <m:sSupPr>
+            <m:ctrlPr>
+              <w:rPr>
+                <w:rFonts w:ascii="Cambria Math" w:hAnsi="Cambria Math"/>
+              </w:rPr>
+            </m:ctrlPr>
+          </m:sSupPr>
+          <m:e>
+            <m:r>
+              <w:rPr>
+                <w:rFonts w:ascii="Cambria Math" w:hAnsi="Cambria Math"/>
+              </w:rPr>
+              <m:t>R</m:t>
+            </m:r>
+          </m:e>
+          <m:sup>
+            <m:r>
+              <w:rPr>
+                <w:rFonts w:ascii="Cambria Math" w:hAnsi="Cambria Math" w:hint="eastAsia"/>
+              </w:rPr>
+              <m:t>d</m:t>
+            </m:r>
+            <m:r>
+              <w:rPr>
+                <w:rFonts w:ascii="Cambria Math" w:hAnsi="Cambria Math"/>
+              </w:rPr>
+              <m:t>×T</m:t>
+            </m:r>
+          </m:sup>
+        </m:sSup>
+      </m:oMath>
+      <w:r>
+        <w:rPr>
+          <w:rFonts w:hint="eastAsia"/>
+        </w:rPr>
+        <w:t>，其中</w:t>
+      </w:r>
+      <m:oMath>
+        <m:r>
+          <m:rPr>
+            <m:sty m:val="p"/>
+          </m:rPr>
+          <w:rPr>
+            <w:rFonts w:ascii="Cambria Math" w:hAnsi="Cambria Math"/>
+          </w:rPr>
+          <m:t>J</m:t>
+        </m:r>
+      </m:oMath>
+      <w:r>
+        <w:rPr>
+          <w:rFonts w:hint="eastAsia"/>
+        </w:rPr>
+        <w:t>和</w:t>
+      </w:r>
+      <m:oMath>
+        <m:r>
+          <m:rPr>
+            <m:sty m:val="p"/>
+          </m:rPr>
+          <w:rPr>
+            <w:rFonts w:ascii="Cambria Math" w:hAnsi="Cambria Math"/>
+          </w:rPr>
+          <m:t>T</m:t>
+        </m:r>
+      </m:oMath>
+      <w:r>
+        <w:rPr>
+          <w:rFonts w:hint="eastAsia"/>
+        </w:rPr>
+        <w:t>分别代表</w:t>
+      </w:r>
+      <w:r>
+        <w:rPr>
+          <w:rFonts w:hint="eastAsia"/>
+        </w:rPr>
+        <w:t>问题单词数量和</w:t>
+      </w:r>
+      <w:r>
+        <w:rPr>
+          <w:rFonts w:hint="eastAsia"/>
+        </w:rPr>
+        <w:t>上下文</w:t>
+      </w:r>
+      <w:r>
+        <w:rPr>
+          <w:rFonts w:hint="eastAsia"/>
+        </w:rPr>
+        <w:t>单词数量</w:t>
+      </w:r>
+      <w:r>
+        <w:rPr>
+          <w:rFonts w:hint="eastAsia"/>
+        </w:rPr>
+        <w:t>。</w:t>
+      </w:r>
+    </w:p>
+    <w:p>
+      <w:pPr>
+        <w:pStyle w:val="2"/>
+        <w:spacing w:line="400" w:lineRule="exact"/>
+      </w:pPr>
+      <w:bookmarkStart w:id="57" w:name="_Toc483992768"/>
+      <w:r>
+        <w:rPr>
+          <w:rFonts w:hint="eastAsia"/>
+        </w:rPr>
+        <w:t>短语</w:t>
+      </w:r>
+      <w:r>
+        <w:rPr>
+          <w:rFonts w:hint="eastAsia"/>
+        </w:rPr>
+        <w:t>编码层</w:t>
+      </w:r>
+      <w:bookmarkEnd w:id="57"/>
+    </w:p>
+    <w:p>
+      <w:pPr>
+        <w:ind w:firstLine="420"/>
+      </w:pPr>
+      <w:bookmarkStart w:id="58" w:name="_GoBack"/>
+      <w:bookmarkEnd w:id="58"/>
+      <w:r>
+        <w:rPr>
+          <w:rFonts w:hint="eastAsia"/>
+        </w:rPr>
+        <w:t>该层将接受</w:t>
+      </w:r>
+      <w:r>
+        <w:rPr>
+          <w:rFonts w:hint="eastAsia"/>
+        </w:rPr>
+        <w:t>X</w:t>
+      </w:r>
+      <w:r>
+        <w:rPr>
+          <w:rFonts w:hint="eastAsia"/>
+        </w:rPr>
+        <w:t>和</w:t>
+      </w:r>
+      <w:r>
+        <w:rPr>
+          <w:rFonts w:hint="eastAsia"/>
+        </w:rPr>
+        <w:t>Q</w:t>
+      </w:r>
+      <w:r>
+        <w:rPr>
+          <w:rFonts w:hint="eastAsia"/>
+        </w:rPr>
+        <w:t>矩阵作为输入，</w:t>
+      </w:r>
+      <w:r>
+        <w:rPr>
+          <w:rFonts w:hint="eastAsia"/>
+        </w:rPr>
+        <w:t>利用</w:t>
+      </w:r>
+      <w:r>
+        <w:rPr>
+          <w:rFonts w:hint="eastAsia"/>
+        </w:rPr>
+        <w:t>长短期记忆神经网络</w:t>
+      </w:r>
+      <w:r>
+        <w:rPr>
+          <w:rFonts w:hint="eastAsia"/>
+        </w:rPr>
+        <w:t>(</w:t>
+      </w:r>
+      <w:r>
+        <w:t>L</w:t>
+      </w:r>
+      <w:r>
+        <w:rPr>
+          <w:rFonts w:hint="eastAsia"/>
+        </w:rPr>
+        <w:t xml:space="preserve">ong Short-Term </w:t>
+      </w:r>
+      <w:r>
+        <w:t>Memory Network, LSTM</w:t>
+      </w:r>
+      <w:r>
+        <w:rPr>
+          <w:rFonts w:hint="eastAsia"/>
+        </w:rPr>
+        <w:t>)</w:t>
+      </w:r>
+      <w:r>
+        <w:t>(</w:t>
+      </w:r>
+      <w:r>
+        <w:t xml:space="preserve"> (Hochreiter &amp; Schmidhuber, 1997</w:t>
+      </w:r>
+      <w:r>
+        <w:rPr>
+          <w:rFonts w:hint="eastAsia"/>
+        </w:rPr>
+        <w:t>参考文献</w:t>
+      </w:r>
+      <w:r>
+        <w:t>Sepp Hochreiter and Jurgen Schmidhuber. Long short-term memory</w:t>
+      </w:r>
+      <w:r>
+        <w:t>)</w:t>
+      </w:r>
+    </w:p>
+    <w:p>
+      <w:pPr>
+        <w:pStyle w:val="2"/>
+      </w:pPr>
+      <w:bookmarkStart w:id="59" w:name="_Toc483992769"/>
+      <w:r>
+        <w:rPr>
+          <w:rFonts w:hint="eastAsia"/>
+        </w:rPr>
+        <w:t>注意流</w:t>
+      </w:r>
+      <w:r>
+        <w:rPr>
+          <w:rFonts w:hint="eastAsia"/>
+        </w:rPr>
+        <w:t>层</w:t>
+      </w:r>
+      <w:bookmarkEnd w:id="59"/>
+    </w:p>
+    <w:p>
+      <w:pPr>
+        <w:ind w:right="480" w:firstLine="420"/>
+      </w:pPr>
+      <w:r>
+        <w:rPr>
+          <w:rFonts w:hint="eastAsia"/>
+        </w:rPr>
+        <w:t>该层的输入是短语编码层产生的上下文矩阵</w:t>
+      </w:r>
+      <w:r>
+        <w:rPr>
+          <w:rFonts w:hint="eastAsia"/>
+        </w:rPr>
+        <w:t>H</w:t>
+      </w:r>
+      <w:r>
+        <w:rPr>
+          <w:rFonts w:hint="eastAsia"/>
+        </w:rPr>
+        <w:t>以及问题矩阵</w:t>
+      </w:r>
+      <w:r>
+        <w:rPr>
+          <w:rFonts w:hint="eastAsia"/>
+        </w:rPr>
+        <w:t>U</w:t>
+      </w:r>
+      <w:r>
+        <w:rPr>
+          <w:rFonts w:hint="eastAsia"/>
+        </w:rPr>
+        <w:t>，本层的目的是将二者融合，产生一种基于问题的上下文表示（</w:t>
+      </w:r>
+      <w:r>
+        <w:rPr>
+          <w:rFonts w:hint="eastAsia"/>
+        </w:rPr>
+        <w:t>query</w:t>
+      </w:r>
+      <w:r>
+        <w:t>-aware context representation</w:t>
+      </w:r>
+      <w:r>
+        <w:rPr>
+          <w:rFonts w:hint="eastAsia"/>
+        </w:rPr>
+        <w:t>），该表示可表达为矩阵</w:t>
+      </w:r>
+      <w:r>
+        <w:rPr>
+          <w:rFonts w:hint="eastAsia"/>
+        </w:rPr>
+        <w:t>G</w:t>
+      </w:r>
+      <w:r>
+        <w:rPr>
+          <w:rFonts w:hint="eastAsia"/>
+        </w:rPr>
+        <w:t>。为了生成可计算矩阵</w:t>
+      </w:r>
+      <w:r>
+        <w:rPr>
+          <w:rFonts w:hint="eastAsia"/>
+        </w:rPr>
+        <w:t>G</w:t>
+      </w:r>
+      <w:r>
+        <w:rPr>
+          <w:rFonts w:hint="eastAsia"/>
+        </w:rPr>
+        <w:t>，我们需要分别计算从上下文到问题、从问题到上下文两个方向的</w:t>
+      </w:r>
+      <w:r>
+        <w:rPr>
+          <w:rFonts w:hint="eastAsia"/>
+        </w:rPr>
+        <w:t>attention</w:t>
+      </w:r>
+      <w:r>
+        <w:rPr>
+          <w:rFonts w:hint="eastAsia"/>
+        </w:rPr>
+        <w:t>，为了双向计算我们首先需要获得一个相似度矩阵（</w:t>
+      </w:r>
+      <w:r>
+        <w:rPr>
+          <w:rFonts w:hint="eastAsia"/>
+        </w:rPr>
+        <w:t>similarity</w:t>
+      </w:r>
+      <w:r>
+        <w:t xml:space="preserve"> matrix</w:t>
+      </w:r>
+      <w:r>
+        <w:rPr>
+          <w:rFonts w:hint="eastAsia"/>
+        </w:rPr>
+        <w:t>）</w:t>
+      </w:r>
+      <m:oMath>
+        <m:r>
+          <m:rPr>
+            <m:sty m:val="p"/>
+          </m:rPr>
+          <w:rPr>
+            <w:rFonts w:ascii="Cambria Math" w:hAnsi="Cambria Math"/>
+          </w:rPr>
+          <m:t>S∈</m:t>
+        </m:r>
+        <m:sSup>
+          <m:sSupPr>
+            <m:ctrlPr>
+              <w:rPr>
+                <w:rFonts w:ascii="Cambria Math" w:hAnsi="Cambria Math"/>
+              </w:rPr>
+            </m:ctrlPr>
+          </m:sSupPr>
+          <m:e>
+            <m:r>
+              <m:rPr>
+                <m:scr m:val="double-struck"/>
+              </m:rPr>
+              <w:rPr>
+                <w:rFonts w:ascii="Cambria Math" w:hAnsi="Cambria Math"/>
+              </w:rPr>
+              <m:t>R</m:t>
+            </m:r>
+          </m:e>
+          <m:sup>
+            <m:r>
+              <w:rPr>
+                <w:rFonts w:ascii="Cambria Math" w:hAnsi="Cambria Math"/>
+              </w:rPr>
+              <m:t>T×J</m:t>
+            </m:r>
+          </m:sup>
+        </m:sSup>
+      </m:oMath>
+      <w:r>
+        <w:rPr>
+          <w:rFonts w:hint="eastAsia"/>
+        </w:rPr>
+        <w:t>，该矩阵表达的是短语编码层生成的矩阵</w:t>
+      </w:r>
+      <w:r>
+        <w:rPr>
+          <w:rFonts w:hint="eastAsia"/>
+        </w:rPr>
+        <w:t>H</w:t>
+      </w:r>
+      <w:r>
+        <w:rPr>
+          <w:rFonts w:hint="eastAsia"/>
+        </w:rPr>
+        <w:t>和</w:t>
+      </w:r>
+      <w:r>
+        <w:rPr>
+          <w:rFonts w:hint="eastAsia"/>
+        </w:rPr>
+        <w:t>U</w:t>
+      </w:r>
+      <w:r>
+        <w:rPr>
+          <w:rFonts w:hint="eastAsia"/>
+        </w:rPr>
+        <w:t>中每一个词的相关关系。具体地，</w:t>
+      </w:r>
+      <m:oMath>
+        <m:sSub>
+          <m:sSubPr>
+            <m:ctrlPr>
+              <w:rPr>
+                <w:rFonts w:ascii="Cambria Math" w:hAnsi="Cambria Math"/>
+              </w:rPr>
+            </m:ctrlPr>
+          </m:sSubPr>
+          <m:e>
+            <m:r>
+              <w:rPr>
+                <w:rFonts w:ascii="Cambria Math" w:hAnsi="Cambria Math"/>
+              </w:rPr>
+              <m:t>S</m:t>
+            </m:r>
+          </m:e>
+          <m:sub>
+            <m:r>
+              <w:rPr>
+                <w:rFonts w:ascii="Cambria Math" w:hAnsi="Cambria Math" w:hint="eastAsia"/>
+              </w:rPr>
+              <m:t>t</m:t>
+            </m:r>
+            <m:r>
+              <w:rPr>
+                <w:rFonts w:ascii="Cambria Math" w:hAnsi="Cambria Math"/>
+              </w:rPr>
+              <m:t>j</m:t>
+            </m:r>
+          </m:sub>
+        </m:sSub>
+      </m:oMath>
+      <w:r>
+        <w:rPr>
+          <w:rFonts w:hint="eastAsia"/>
+        </w:rPr>
+        <w:t>表达的是上下文中第</w:t>
+      </w:r>
+      <w:r>
+        <w:rPr>
+          <w:rFonts w:hint="eastAsia"/>
+        </w:rPr>
+        <w:t>t</w:t>
+      </w:r>
+      <w:r>
+        <w:rPr>
+          <w:rFonts w:hint="eastAsia"/>
+        </w:rPr>
+        <w:t>个单词和问题中第</w:t>
+      </w:r>
+      <w:r>
+        <w:rPr>
+          <w:rFonts w:hint="eastAsia"/>
+        </w:rPr>
+        <w:t>j</w:t>
+      </w:r>
+      <w:r>
+        <w:rPr>
+          <w:rFonts w:hint="eastAsia"/>
+        </w:rPr>
+        <w:t>个单词的相似度。相似度矩阵</w:t>
+      </w:r>
+      <w:r>
+        <w:rPr>
+          <w:rFonts w:hint="eastAsia"/>
+        </w:rPr>
+        <w:t>S</w:t>
+      </w:r>
+      <w:r>
+        <w:rPr>
+          <w:rFonts w:hint="eastAsia"/>
+        </w:rPr>
+        <w:t>的计算方法为：</w:t>
+      </w:r>
+    </w:p>
+    <w:p>
+      <w:pPr>
+        <w:ind w:right="480" w:firstLineChars="1100" w:firstLine="2640"/>
+        <w:jc w:val="center"/>
+      </w:pPr>
+      <m:oMath>
+        <m:sSub>
+          <m:sSubPr>
+            <m:ctrlPr>
+              <w:rPr>
+                <w:rFonts w:ascii="Cambria Math" w:hAnsi="Cambria Math"/>
+              </w:rPr>
+            </m:ctrlPr>
+          </m:sSubPr>
+          <m:e>
+            <m:r>
+              <w:rPr>
+                <w:rFonts w:ascii="Cambria Math" w:hAnsi="Cambria Math"/>
+              </w:rPr>
+              <m:t>S</m:t>
+            </m:r>
+          </m:e>
+          <m:sub>
+            <m:r>
+              <w:rPr>
+                <w:rFonts w:ascii="Cambria Math" w:hAnsi="Cambria Math"/>
+              </w:rPr>
+              <m:t>t</m:t>
+            </m:r>
+            <m:r>
+              <w:rPr>
+                <w:rFonts w:ascii="Cambria Math" w:hAnsi="Cambria Math" w:hint="eastAsia"/>
+              </w:rPr>
+              <m:t>j</m:t>
+            </m:r>
+          </m:sub>
+        </m:sSub>
+        <m:r>
+          <w:rPr>
+            <w:rFonts w:ascii="Cambria Math" w:hAnsi="Cambria Math"/>
+          </w:rPr>
+          <m:t>= α(</m:t>
+        </m:r>
+        <m:sSub>
+          <m:sSubPr>
+            <m:ctrlPr>
+              <w:rPr>
+                <w:rFonts w:ascii="Cambria Math" w:hAnsi="Cambria Math"/>
+                <w:i/>
+              </w:rPr>
+            </m:ctrlPr>
+          </m:sSubPr>
+          <m:e>
+            <m:r>
+              <w:rPr>
+                <w:rFonts w:ascii="Cambria Math" w:hAnsi="Cambria Math"/>
+              </w:rPr>
+              <m:t>H</m:t>
+            </m:r>
+          </m:e>
+          <m:sub>
+            <m:r>
+              <w:rPr>
+                <w:rFonts w:ascii="Cambria Math" w:hAnsi="Cambria Math"/>
+              </w:rPr>
+              <m:t>:t</m:t>
+            </m:r>
+          </m:sub>
+        </m:sSub>
+        <m:r>
+          <w:rPr>
+            <w:rFonts w:ascii="Cambria Math" w:hAnsi="Cambria Math"/>
+          </w:rPr>
+          <m:t>,</m:t>
+        </m:r>
+        <m:sSub>
+          <m:sSubPr>
+            <m:ctrlPr>
+              <w:rPr>
+                <w:rFonts w:ascii="Cambria Math" w:hAnsi="Cambria Math"/>
+                <w:i/>
+              </w:rPr>
+            </m:ctrlPr>
+          </m:sSubPr>
+          <m:e>
+            <m:r>
+              <w:rPr>
+                <w:rFonts w:ascii="Cambria Math" w:hAnsi="Cambria Math"/>
+              </w:rPr>
+              <m:t>U</m:t>
+            </m:r>
+          </m:e>
+          <m:sub>
+            <m:r>
+              <w:rPr>
+                <w:rFonts w:ascii="Cambria Math" w:hAnsi="Cambria Math"/>
+              </w:rPr>
+              <m:t>:j</m:t>
+            </m:r>
+          </m:sub>
+        </m:sSub>
+        <m:r>
+          <w:rPr>
+            <w:rFonts w:ascii="Cambria Math" w:hAnsi="Cambria Math"/>
+          </w:rPr>
+          <m:t>)</m:t>
+        </m:r>
+        <m:r>
+          <m:rPr>
+            <m:scr m:val="double-struck"/>
+            <m:sty m:val="p"/>
+          </m:rPr>
+          <w:rPr>
+            <w:rFonts w:ascii="Cambria Math" w:hAnsi="Cambria Math"/>
+          </w:rPr>
+          <m:t>∈R</m:t>
+        </m:r>
+      </m:oMath>
+      <w:r>
+        <w:tab/>
+      </w:r>
+      <w:r>
+        <w:tab/>
+      </w:r>
+      <w:r>
+        <w:tab/>
+      </w:r>
+      <w:r>
+        <w:tab/>
+      </w:r>
+      <w:r>
+        <w:tab/>
+        <w:t xml:space="preserve">     (4-1)</w:t>
+      </w:r>
+    </w:p>
+    <w:p>
+      <w:pPr>
+        <w:ind w:right="480" w:firstLine="420"/>
+      </w:pPr>
+      <w:r>
+        <w:rPr>
+          <w:rFonts w:hint="eastAsia"/>
+        </w:rPr>
+        <w:t>其中</w:t>
+      </w:r>
+      <m:oMath>
+        <m:r>
+          <w:rPr>
+            <w:rFonts w:ascii="Cambria Math" w:hAnsi="Cambria Math"/>
+          </w:rPr>
+          <m:t>α</m:t>
+        </m:r>
+      </m:oMath>
+      <w:r>
+        <w:rPr>
+          <w:rFonts w:hint="eastAsia"/>
+        </w:rPr>
+        <w:t>是一个标量函数，</w:t>
+      </w:r>
+      <m:oMath>
+        <m:sSub>
+          <m:sSubPr>
+            <m:ctrlPr>
+              <w:rPr>
+                <w:rFonts w:ascii="Cambria Math" w:hAnsi="Cambria Math"/>
+                <w:i/>
+              </w:rPr>
+            </m:ctrlPr>
+          </m:sSubPr>
+          <m:e>
+            <m:r>
+              <w:rPr>
+                <w:rFonts w:ascii="Cambria Math" w:hAnsi="Cambria Math"/>
+              </w:rPr>
+              <m:t>H</m:t>
+            </m:r>
+          </m:e>
+          <m:sub>
+            <m:r>
+              <w:rPr>
+                <w:rFonts w:ascii="Cambria Math" w:hAnsi="Cambria Math"/>
+              </w:rPr>
+              <m:t>:t</m:t>
+            </m:r>
+          </m:sub>
+        </m:sSub>
+      </m:oMath>
+      <w:r>
+        <w:rPr>
+          <w:rFonts w:hint="eastAsia"/>
+        </w:rPr>
+        <w:t>表示上下文矩阵第</w:t>
+      </w:r>
+      <w:r>
+        <w:rPr>
+          <w:rFonts w:hint="eastAsia"/>
+        </w:rPr>
+        <w:t>t</w:t>
+      </w:r>
+      <w:r>
+        <w:rPr>
+          <w:rFonts w:hint="eastAsia"/>
+        </w:rPr>
+        <w:t>个单词所代表的向量，</w:t>
+      </w:r>
+      <m:oMath>
+        <m:sSub>
+          <m:sSubPr>
+            <m:ctrlPr>
+              <w:rPr>
+                <w:rFonts w:ascii="Cambria Math" w:hAnsi="Cambria Math"/>
+                <w:i/>
+              </w:rPr>
+            </m:ctrlPr>
+          </m:sSubPr>
+          <m:e>
+            <m:r>
+              <w:rPr>
+                <w:rFonts w:ascii="Cambria Math" w:hAnsi="Cambria Math"/>
+              </w:rPr>
+              <m:t>U</m:t>
+            </m:r>
+          </m:e>
+          <m:sub>
+            <m:r>
+              <w:rPr>
+                <w:rFonts w:ascii="Cambria Math" w:hAnsi="Cambria Math"/>
+              </w:rPr>
+              <m:t>:j</m:t>
+            </m:r>
+          </m:sub>
+        </m:sSub>
+      </m:oMath>
+      <w:r>
+        <w:rPr>
+          <w:rFonts w:hint="eastAsia"/>
+        </w:rPr>
+        <w:t>表示问题矩阵第</w:t>
+      </w:r>
+      <w:r>
+        <w:rPr>
+          <w:rFonts w:hint="eastAsia"/>
+        </w:rPr>
+        <w:t>j</w:t>
+      </w:r>
+      <w:r>
+        <w:rPr>
+          <w:rFonts w:hint="eastAsia"/>
+        </w:rPr>
+        <w:t>个单词所代表的向量。对于</w:t>
+      </w:r>
+      <m:oMath>
+        <m:r>
+          <w:rPr>
+            <w:rFonts w:ascii="Cambria Math" w:hAnsi="Cambria Math"/>
+          </w:rPr>
+          <m:t>α</m:t>
+        </m:r>
+      </m:oMath>
+      <w:r>
+        <w:rPr>
+          <w:rFonts w:hint="eastAsia"/>
+        </w:rPr>
+        <w:t>的</w:t>
+      </w:r>
+      <w:r>
+        <w:t>解析</w:t>
+      </w:r>
+      <w:r>
+        <w:rPr>
+          <w:rFonts w:hint="eastAsia"/>
+        </w:rPr>
+        <w:t>式表达</w:t>
+      </w:r>
+      <w:r>
+        <w:t>并没有一个</w:t>
+      </w:r>
+      <w:r>
+        <w:rPr>
+          <w:rFonts w:hint="eastAsia"/>
+        </w:rPr>
+        <w:t>明确</w:t>
+      </w:r>
+      <w:r>
+        <w:t>的</w:t>
+      </w:r>
+      <w:r>
+        <w:rPr>
+          <w:rFonts w:hint="eastAsia"/>
+        </w:rPr>
+        <w:t>定义</w:t>
+      </w:r>
+      <w:r>
+        <w:t>，</w:t>
+      </w:r>
+      <w:r>
+        <w:rPr>
+          <w:rFonts w:hint="eastAsia"/>
+        </w:rPr>
+        <w:t>通常我们可选取</w:t>
+      </w:r>
+      <m:oMath>
+        <m:r>
+          <w:rPr>
+            <w:rFonts w:ascii="Cambria Math" w:hAnsi="Cambria Math"/>
+          </w:rPr>
+          <m:t>α</m:t>
+        </m:r>
+        <m:d>
+          <m:dPr>
+            <m:ctrlPr>
+              <w:rPr>
+                <w:rFonts w:ascii="Cambria Math" w:hAnsi="Cambria Math"/>
+                <w:i/>
+              </w:rPr>
+            </m:ctrlPr>
+          </m:dPr>
+          <m:e>
+            <m:r>
+              <w:rPr>
+                <w:rFonts w:ascii="Cambria Math" w:hAnsi="Cambria Math"/>
+              </w:rPr>
+              <m:t>h,u</m:t>
+            </m:r>
+          </m:e>
+        </m:d>
+        <m:r>
+          <w:rPr>
+            <w:rFonts w:ascii="Cambria Math" w:hAnsi="Cambria Math"/>
+          </w:rPr>
+          <m:t>=</m:t>
+        </m:r>
+        <m:sSubSup>
+          <m:sSubSupPr>
+            <m:ctrlPr>
+              <w:rPr>
+                <w:rFonts w:ascii="Cambria Math" w:hAnsi="Cambria Math"/>
+                <w:i/>
+              </w:rPr>
+            </m:ctrlPr>
+          </m:sSubSupPr>
+          <m:e>
+            <m:r>
+              <w:rPr>
+                <w:rFonts w:ascii="Cambria Math" w:hAnsi="Cambria Math"/>
+              </w:rPr>
+              <m:t>w</m:t>
+            </m:r>
+          </m:e>
+          <m:sub>
+            <m:r>
+              <w:rPr>
+                <w:rFonts w:ascii="Cambria Math" w:hAnsi="Cambria Math"/>
+              </w:rPr>
+              <m:t>(S)</m:t>
+            </m:r>
+          </m:sub>
+          <m:sup>
+            <m:r>
+              <w:rPr>
+                <w:rFonts w:ascii="Cambria Math" w:hAnsi="Cambria Math"/>
+              </w:rPr>
+              <m:t>T</m:t>
+            </m:r>
+          </m:sup>
+        </m:sSubSup>
+        <m:r>
+          <m:rPr>
+            <m:sty m:val="p"/>
+          </m:rPr>
+          <w:rPr>
+            <w:rFonts w:ascii="Cambria Math" w:hAnsi="Cambria Math"/>
+          </w:rPr>
+          <m:t>[h;u;h∘u]</m:t>
+        </m:r>
+      </m:oMath>
+      <w:r>
+        <w:rPr>
+          <w:rFonts w:hint="eastAsia"/>
+        </w:rPr>
+        <w:t>，其中</w:t>
+      </w:r>
+      <m:oMath>
+        <m:sSub>
+          <m:sSubPr>
+            <m:ctrlPr>
+              <w:rPr>
+                <w:rFonts w:ascii="Cambria Math" w:hAnsi="Cambria Math"/>
+              </w:rPr>
+            </m:ctrlPr>
+          </m:sSubPr>
+          <m:e>
+            <m:r>
+              <w:rPr>
+                <w:rFonts w:ascii="Cambria Math" w:hAnsi="Cambria Math" w:hint="eastAsia"/>
+              </w:rPr>
+              <m:t>w</m:t>
+            </m:r>
+          </m:e>
+          <m:sub>
+            <m:r>
+              <w:rPr>
+                <w:rFonts w:ascii="Cambria Math" w:hAnsi="Cambria Math"/>
+              </w:rPr>
+              <m:t>(S)</m:t>
+            </m:r>
+          </m:sub>
+        </m:sSub>
+        <m:r>
+          <w:rPr>
+            <w:rFonts w:ascii="Cambria Math" w:hAnsi="Cambria Math"/>
+          </w:rPr>
+          <m:t>∈</m:t>
+        </m:r>
+        <m:sSup>
+          <m:sSupPr>
+            <m:ctrlPr>
+              <w:rPr>
+                <w:rFonts w:ascii="Cambria Math" w:hAnsi="Cambria Math"/>
+                <w:i/>
+              </w:rPr>
+            </m:ctrlPr>
+          </m:sSupPr>
+          <m:e>
+            <m:r>
+              <m:rPr>
+                <m:scr m:val="double-struck"/>
+              </m:rPr>
+              <w:rPr>
+                <w:rFonts w:ascii="Cambria Math" w:hAnsi="Cambria Math"/>
+              </w:rPr>
+              <m:t>R</m:t>
+            </m:r>
+          </m:e>
+          <m:sup>
+            <m:r>
+              <w:rPr>
+                <w:rFonts w:ascii="Cambria Math" w:hAnsi="Cambria Math"/>
+              </w:rPr>
+              <m:t>6d</m:t>
+            </m:r>
+          </m:sup>
+        </m:sSup>
+      </m:oMath>
+      <w:r>
+        <w:rPr>
+          <w:rFonts w:hint="eastAsia"/>
+        </w:rPr>
+        <w:t>，其元素具体数值可通过训练产生，</w:t>
+      </w:r>
+      <m:oMath>
+        <m:r>
+          <m:rPr>
+            <m:sty m:val="p"/>
+          </m:rPr>
+          <w:rPr>
+            <w:rFonts w:ascii="Cambria Math" w:hAnsi="Cambria Math"/>
+          </w:rPr>
+          <m:t>∘</m:t>
+        </m:r>
+      </m:oMath>
+      <w:r>
+        <w:rPr>
+          <w:rFonts w:hint="eastAsia"/>
+        </w:rPr>
+        <w:t>代表基于矩阵元素的乘法。</w:t>
+      </w:r>
+      <w:r>
+        <w:rPr>
+          <w:rFonts w:hint="eastAsia"/>
+        </w:rPr>
+        <w:t>[</w:t>
+      </w:r>
+      <w:r>
+        <w:t>;</w:t>
+      </w:r>
+      <w:r>
+        <w:rPr>
+          <w:rFonts w:hint="eastAsia"/>
+        </w:rPr>
+        <w:t>]</w:t>
+      </w:r>
+      <w:r>
+        <w:rPr>
+          <w:rFonts w:hint="eastAsia"/>
+        </w:rPr>
+        <w:t>表示向量按行拼接。</w:t>
+      </w:r>
+    </w:p>
+    <w:p>
+      <w:pPr>
+        <w:ind w:right="480" w:firstLine="420"/>
+      </w:pPr>
+      <w:r>
+        <w:rPr>
+          <w:rFonts w:hint="eastAsia"/>
+          <w:b/>
+        </w:rPr>
+        <w:t>从上下文到问题的</w:t>
+      </w:r>
+      <w:r>
+        <w:rPr>
+          <w:rFonts w:hint="eastAsia"/>
+          <w:b/>
+        </w:rPr>
+        <w:t>attention(</w:t>
+      </w:r>
+      <w:r>
+        <w:rPr>
+          <w:b/>
+        </w:rPr>
+        <w:t>Context-to-Query Attention</w:t>
+      </w:r>
+      <w:r>
+        <w:rPr>
+          <w:rFonts w:hint="eastAsia"/>
+          <w:b/>
+        </w:rPr>
+        <w:t>)</w:t>
+      </w:r>
+      <w:r>
+        <w:rPr>
+          <w:rFonts w:hint="eastAsia"/>
+        </w:rPr>
+        <w:t>表征了对于上下文中的每一个单词，问题中哪一个单词与之相关度最高。我们令</w:t>
+      </w:r>
+      <m:oMath>
+        <m:sSub>
+          <m:sSubPr>
+            <m:ctrlPr>
+              <w:rPr>
+                <w:rFonts w:ascii="Cambria Math" w:hAnsi="Cambria Math"/>
+              </w:rPr>
+            </m:ctrlPr>
+          </m:sSubPr>
+          <m:e>
+            <m:r>
+              <w:rPr>
+                <w:rFonts w:ascii="Cambria Math" w:hAnsi="Cambria Math" w:hint="eastAsia"/>
+              </w:rPr>
+              <m:t>a</m:t>
+            </m:r>
+          </m:e>
+          <m:sub>
+            <m:r>
+              <w:rPr>
+                <w:rFonts w:ascii="Cambria Math" w:hAnsi="Cambria Math"/>
+              </w:rPr>
+              <m:t>t</m:t>
+            </m:r>
+          </m:sub>
+        </m:sSub>
+        <m:r>
+          <w:rPr>
+            <w:rFonts w:ascii="Cambria Math" w:hAnsi="Cambria Math"/>
+          </w:rPr>
+          <m:t>∈</m:t>
+        </m:r>
+        <m:sSup>
+          <m:sSupPr>
+            <m:ctrlPr>
+              <w:rPr>
+                <w:rFonts w:ascii="Cambria Math" w:hAnsi="Cambria Math"/>
+                <w:i/>
+              </w:rPr>
+            </m:ctrlPr>
+          </m:sSupPr>
+          <m:e>
+            <m:r>
+              <m:rPr>
+                <m:scr m:val="double-struck"/>
+              </m:rPr>
+              <w:rPr>
+                <w:rFonts w:ascii="Cambria Math" w:hAnsi="Cambria Math"/>
+              </w:rPr>
+              <m:t>R</m:t>
+            </m:r>
+          </m:e>
+          <m:sup>
+            <m:r>
+              <w:rPr>
+                <w:rFonts w:ascii="Cambria Math" w:hAnsi="Cambria Math"/>
+              </w:rPr>
+              <m:t>J</m:t>
+            </m:r>
+          </m:sup>
+        </m:sSup>
+      </m:oMath>
+      <w:r>
+        <w:rPr>
+          <w:rFonts w:hint="eastAsia"/>
+        </w:rPr>
+        <w:t xml:space="preserve"> </w:t>
+      </w:r>
+      <w:r>
+        <w:rPr>
+          <w:rFonts w:hint="eastAsia"/>
+        </w:rPr>
+        <w:t>表示上下文中第</w:t>
+      </w:r>
+      <w:r>
+        <w:rPr>
+          <w:rFonts w:hint="eastAsia"/>
+        </w:rPr>
+        <w:t>t</w:t>
+      </w:r>
+      <w:r>
+        <w:rPr>
+          <w:rFonts w:hint="eastAsia"/>
+        </w:rPr>
+        <w:t>个单词对于问题中所有单词的</w:t>
+      </w:r>
+      <w:r>
+        <w:rPr>
+          <w:rFonts w:hint="eastAsia"/>
+        </w:rPr>
+        <w:t>attention</w:t>
+      </w:r>
+      <w:r>
+        <w:t xml:space="preserve"> </w:t>
+      </w:r>
+      <w:r>
+        <w:rPr>
+          <w:rFonts w:hint="eastAsia"/>
+        </w:rPr>
+        <w:t>权重，则直观地我们有</w:t>
+      </w:r>
+      <m:oMath>
+        <m:r>
+          <m:rPr>
+            <m:sty m:val="p"/>
+          </m:rPr>
+          <w:rPr>
+            <w:rFonts w:ascii="Cambria Math" w:hAnsi="Cambria Math"/>
+          </w:rPr>
+          <m:t xml:space="preserve"> </m:t>
+        </m:r>
+        <m:nary>
+          <m:naryPr>
+            <m:chr m:val="∑"/>
+            <m:limLoc m:val="undOvr"/>
+            <m:subHide m:val="1"/>
+            <m:supHide m:val="1"/>
+            <m:ctrlPr>
+              <w:rPr>
+                <w:rFonts w:ascii="Cambria Math" w:hAnsi="Cambria Math"/>
+              </w:rPr>
+            </m:ctrlPr>
+          </m:naryPr>
+          <m:sub/>
+          <m:sup/>
+          <m:e>
+            <m:sSub>
+              <m:sSubPr>
+                <m:ctrlPr>
+                  <w:rPr>
+                    <w:rFonts w:ascii="Cambria Math" w:hAnsi="Cambria Math"/>
+                    <w:i/>
+                  </w:rPr>
+                </m:ctrlPr>
+              </m:sSubPr>
+              <m:e>
+                <m:r>
+                  <w:rPr>
+                    <w:rFonts w:ascii="Cambria Math" w:hAnsi="Cambria Math" w:hint="eastAsia"/>
+                  </w:rPr>
+                  <m:t>a</m:t>
+                </m:r>
+              </m:e>
+              <m:sub>
+                <m:r>
+                  <w:rPr>
+                    <w:rFonts w:ascii="Cambria Math" w:hAnsi="Cambria Math"/>
+                  </w:rPr>
+                  <m:t>tj</m:t>
+                </m:r>
+              </m:sub>
+            </m:sSub>
+            <m:r>
+              <w:rPr>
+                <w:rFonts w:ascii="Cambria Math" w:hAnsi="Cambria Math"/>
+              </w:rPr>
+              <m:t>=1</m:t>
+            </m:r>
+          </m:e>
+        </m:nary>
+        <m:r>
+          <m:rPr>
+            <m:sty m:val="p"/>
+          </m:rPr>
+          <w:rPr>
+            <w:rFonts w:ascii="Cambria Math" w:hAnsi="Cambria Math"/>
+          </w:rPr>
+          <m:t>,∀</m:t>
         </m:r>
         <m:r>
           <m:rPr>
             <m:sty m:val="p"/>
           </m:rPr>
           <w:rPr>
+            <w:rFonts w:ascii="Cambria Math" w:hAnsi="Cambria Math" w:hint="eastAsia"/>
+          </w:rPr>
+          <m:t>t</m:t>
+        </m:r>
+        <m:r>
+          <m:rPr>
+            <m:sty m:val="p"/>
+          </m:rPr>
+          <w:rPr>
+            <w:rFonts w:ascii="Cambria Math" w:hAnsi="Cambria Math"/>
+          </w:rPr>
+          <m:t>∈[0,T)∧t∈N</m:t>
+        </m:r>
+      </m:oMath>
+      <w:r>
+        <w:rPr>
+          <w:rFonts w:hint="eastAsia"/>
+        </w:rPr>
+        <w:t xml:space="preserve">, </w:t>
+      </w:r>
+      <w:r>
+        <w:rPr>
+          <w:rFonts w:hint="eastAsia"/>
+        </w:rPr>
+        <w:t>且</w:t>
+      </w:r>
+      <m:oMath>
+        <m:sSub>
+          <m:sSubPr>
+            <m:ctrlPr>
+              <w:rPr>
+                <w:rFonts w:ascii="Cambria Math" w:hAnsi="Cambria Math"/>
+                <w:i/>
+              </w:rPr>
+            </m:ctrlPr>
+          </m:sSubPr>
+          <m:e>
+            <m:r>
+              <w:rPr>
+                <w:rFonts w:ascii="Cambria Math" w:hAnsi="Cambria Math" w:hint="eastAsia"/>
+              </w:rPr>
+              <m:t>a</m:t>
+            </m:r>
+          </m:e>
+          <m:sub>
+            <m:r>
+              <w:rPr>
+                <w:rFonts w:ascii="Cambria Math" w:hAnsi="Cambria Math"/>
+              </w:rPr>
+              <m:t>tj</m:t>
+            </m:r>
+          </m:sub>
+        </m:sSub>
+        <m:r>
+          <w:rPr>
+            <w:rFonts w:ascii="Cambria Math" w:hAnsi="Cambria Math" w:hint="eastAsia"/>
+          </w:rPr>
+          <m:t>=</m:t>
+        </m:r>
+        <m:r>
+          <w:rPr>
+            <w:rFonts w:ascii="Cambria Math" w:hAnsi="Cambria Math"/>
+          </w:rPr>
+          <m:t xml:space="preserve"> </m:t>
+        </m:r>
+        <m:r>
+          <w:rPr>
+            <w:rFonts w:ascii="Cambria Math" w:hAnsi="Cambria Math" w:hint="eastAsia"/>
+          </w:rPr>
+          <m:t>softmax</m:t>
+        </m:r>
+        <m:r>
+          <w:rPr>
+            <w:rFonts w:ascii="Cambria Math" w:hAnsi="Cambria Math"/>
+          </w:rPr>
+          <m:t>(</m:t>
+        </m:r>
+        <m:sSub>
+          <m:sSubPr>
+            <m:ctrlPr>
+              <w:rPr>
+                <w:rFonts w:ascii="Cambria Math" w:hAnsi="Cambria Math"/>
+                <w:i/>
+              </w:rPr>
+            </m:ctrlPr>
+          </m:sSubPr>
+          <m:e>
+            <m:r>
+              <w:rPr>
+                <w:rFonts w:ascii="Cambria Math" w:hAnsi="Cambria Math"/>
+              </w:rPr>
+              <m:t>S</m:t>
+            </m:r>
+          </m:e>
+          <m:sub>
+            <m:r>
+              <w:rPr>
+                <w:rFonts w:ascii="Cambria Math" w:hAnsi="Cambria Math"/>
+              </w:rPr>
+              <m:t>t:</m:t>
+            </m:r>
+          </m:sub>
+        </m:sSub>
+        <m:r>
+          <w:rPr>
+            <w:rFonts w:ascii="Cambria Math" w:hAnsi="Cambria Math"/>
+          </w:rPr>
+          <m:t>)∈</m:t>
+        </m:r>
+        <m:sSup>
+          <m:sSupPr>
+            <m:ctrlPr>
+              <w:rPr>
+                <w:rFonts w:ascii="Cambria Math" w:hAnsi="Cambria Math"/>
+                <w:i/>
+              </w:rPr>
+            </m:ctrlPr>
+          </m:sSupPr>
+          <m:e>
+            <m:r>
+              <m:rPr>
+                <m:scr m:val="double-struck"/>
+              </m:rPr>
+              <w:rPr>
+                <w:rFonts w:ascii="Cambria Math" w:hAnsi="Cambria Math"/>
+              </w:rPr>
+              <m:t>R</m:t>
+            </m:r>
+          </m:e>
+          <m:sup>
+            <m:r>
+              <w:rPr>
+                <w:rFonts w:ascii="Cambria Math" w:hAnsi="Cambria Math"/>
+              </w:rPr>
+              <m:t>J</m:t>
+            </m:r>
+          </m:sup>
+        </m:sSup>
+      </m:oMath>
+      <w:r>
+        <w:rPr>
+          <w:rFonts w:hint="eastAsia"/>
+        </w:rPr>
+        <w:t>，相应地，我们接下来获得的基于问题的上下文表示矩阵</w:t>
+      </w:r>
+      <m:oMath>
+        <m:sSubSup>
+          <m:sSubSupPr>
+            <m:ctrlPr>
+              <w:rPr>
+                <w:rFonts w:ascii="Cambria Math" w:hAnsi="Cambria Math"/>
+              </w:rPr>
+            </m:ctrlPr>
+          </m:sSubSupPr>
+          <m:e>
+            <m:r>
+              <w:rPr>
+                <w:rFonts w:ascii="Cambria Math" w:hAnsi="Cambria Math"/>
+              </w:rPr>
+              <m:t>U</m:t>
+            </m:r>
+          </m:e>
+          <m:sub>
+            <m:r>
+              <w:rPr>
+                <w:rFonts w:ascii="Cambria Math" w:hAnsi="Cambria Math"/>
+              </w:rPr>
+              <m:t>:t</m:t>
+            </m:r>
+          </m:sub>
+          <m:sup>
+            <m:r>
+              <w:rPr>
+                <w:rFonts w:ascii="Cambria Math" w:hAnsi="Cambria Math" w:hint="eastAsia"/>
+              </w:rPr>
+              <m:t>'</m:t>
+            </m:r>
+          </m:sup>
+        </m:sSubSup>
+        <m:r>
+          <w:rPr>
+            <w:rFonts w:ascii="Cambria Math" w:hAnsi="Cambria Math"/>
+          </w:rPr>
+          <m:t>=</m:t>
+        </m:r>
+        <m:nary>
+          <m:naryPr>
+            <m:chr m:val="∑"/>
+            <m:limLoc m:val="subSup"/>
+            <m:supHide m:val="1"/>
+            <m:ctrlPr>
+              <w:rPr>
+                <w:rFonts w:ascii="Cambria Math" w:hAnsi="Cambria Math"/>
+                <w:i/>
+              </w:rPr>
+            </m:ctrlPr>
+          </m:naryPr>
+          <m:sub>
+            <m:r>
+              <w:rPr>
+                <w:rFonts w:ascii="Cambria Math" w:hAnsi="Cambria Math"/>
+              </w:rPr>
+              <m:t>j</m:t>
+            </m:r>
+          </m:sub>
+          <m:sup/>
+          <m:e>
+            <m:sSub>
+              <m:sSubPr>
+                <m:ctrlPr>
+                  <w:rPr>
+                    <w:rFonts w:ascii="Cambria Math" w:hAnsi="Cambria Math"/>
+                    <w:i/>
+                  </w:rPr>
+                </m:ctrlPr>
+              </m:sSubPr>
+              <m:e>
+                <m:r>
+                  <w:rPr>
+                    <w:rFonts w:ascii="Cambria Math" w:hAnsi="Cambria Math"/>
+                  </w:rPr>
+                  <m:t>a</m:t>
+                </m:r>
+              </m:e>
+              <m:sub>
+                <m:r>
+                  <w:rPr>
+                    <w:rFonts w:ascii="Cambria Math" w:hAnsi="Cambria Math" w:hint="eastAsia"/>
+                  </w:rPr>
+                  <m:t>tj</m:t>
+                </m:r>
+              </m:sub>
+            </m:sSub>
+            <m:sSub>
+              <m:sSubPr>
+                <m:ctrlPr>
+                  <w:rPr>
+                    <w:rFonts w:ascii="Cambria Math" w:hAnsi="Cambria Math"/>
+                    <w:i/>
+                  </w:rPr>
+                </m:ctrlPr>
+              </m:sSubPr>
+              <m:e>
+                <m:r>
+                  <w:rPr>
+                    <w:rFonts w:ascii="Cambria Math" w:hAnsi="Cambria Math"/>
+                  </w:rPr>
+                  <m:t>U</m:t>
+                </m:r>
+              </m:e>
+              <m:sub>
+                <m:r>
+                  <w:rPr>
+                    <w:rFonts w:ascii="Cambria Math" w:hAnsi="Cambria Math"/>
+                  </w:rPr>
+                  <m:t>:j</m:t>
+                </m:r>
+              </m:sub>
+            </m:sSub>
+          </m:e>
+        </m:nary>
+      </m:oMath>
+      <w:r>
+        <w:rPr>
+          <w:rFonts w:hint="eastAsia"/>
+        </w:rPr>
+        <w:t>，这样</w:t>
+      </w:r>
+      <w:r>
+        <w:rPr>
+          <w:rFonts w:hint="eastAsia"/>
+        </w:rPr>
+        <w:t xml:space="preserve"> </w:t>
+      </w:r>
+      <m:oMath>
+        <m:sSubSup>
+          <m:sSubSupPr>
+            <m:ctrlPr>
+              <w:rPr>
+                <w:rFonts w:ascii="Cambria Math" w:hAnsi="Cambria Math"/>
+              </w:rPr>
+            </m:ctrlPr>
+          </m:sSubSupPr>
+          <m:e>
+            <m:r>
+              <w:rPr>
+                <w:rFonts w:ascii="Cambria Math" w:hAnsi="Cambria Math"/>
+              </w:rPr>
+              <m:t>U</m:t>
+            </m:r>
+          </m:e>
+          <m:sub>
+            <m:r>
+              <w:rPr>
+                <w:rFonts w:ascii="Cambria Math" w:hAnsi="Cambria Math"/>
+              </w:rPr>
+              <m:t>:t</m:t>
+            </m:r>
+          </m:sub>
+          <m:sup>
+            <m:r>
+              <w:rPr>
+                <w:rFonts w:ascii="Cambria Math" w:hAnsi="Cambria Math" w:hint="eastAsia"/>
+              </w:rPr>
+              <m:t>'</m:t>
+            </m:r>
+          </m:sup>
+        </m:sSubSup>
+      </m:oMath>
+      <w:r>
+        <w:rPr>
+          <w:rFonts w:hint="eastAsia"/>
+        </w:rPr>
+        <w:t>即是一个</w:t>
+      </w:r>
+      <m:oMath>
+        <m:r>
+          <m:rPr>
+            <m:sty m:val="p"/>
+          </m:rPr>
+          <w:rPr>
+            <w:rFonts w:ascii="Cambria Math" w:hAnsi="Cambria Math" w:hint="eastAsia"/>
+          </w:rPr>
+          <m:t>2d</m:t>
+        </m:r>
+        <m:r>
+          <m:rPr>
+            <m:sty m:val="p"/>
+          </m:rPr>
+          <w:rPr>
+            <w:rFonts w:ascii="Cambria Math" w:hAnsi="Cambria Math"/>
+          </w:rPr>
+          <m:t>×T</m:t>
+        </m:r>
+      </m:oMath>
+      <w:r>
+        <w:rPr>
+          <w:rFonts w:hint="eastAsia"/>
+        </w:rPr>
+        <w:t>规模的矩阵，该矩阵是基于问题的上下文表示。</w:t>
+      </w:r>
+    </w:p>
+    <w:p>
+      <w:pPr>
+        <w:ind w:right="480" w:firstLine="420"/>
+      </w:pPr>
+      <w:r>
+        <w:rPr>
+          <w:rFonts w:hint="eastAsia"/>
+          <w:b/>
+        </w:rPr>
+        <w:t>从问题到上下文的</w:t>
+      </w:r>
+      <w:r>
+        <w:rPr>
+          <w:rFonts w:hint="eastAsia"/>
+          <w:b/>
+        </w:rPr>
+        <w:t>attention</w:t>
+      </w:r>
+      <w:r>
+        <w:rPr>
+          <w:rFonts w:hint="eastAsia"/>
+          <w:b/>
+        </w:rPr>
+        <w:t>（</w:t>
+      </w:r>
+      <w:r>
+        <w:rPr>
+          <w:rFonts w:hint="eastAsia"/>
+          <w:b/>
+        </w:rPr>
+        <w:t>Query</w:t>
+      </w:r>
+      <w:r>
+        <w:rPr>
+          <w:b/>
+        </w:rPr>
+        <w:t>-to-Context Attention</w:t>
+      </w:r>
+      <w:r>
+        <w:rPr>
+          <w:rFonts w:hint="eastAsia"/>
+          <w:b/>
+        </w:rPr>
+        <w:t>）</w:t>
+      </w:r>
+      <w:r>
+        <w:rPr>
+          <w:rFonts w:hint="eastAsia"/>
+        </w:rPr>
+        <w:t>表征了对于问题中的每一个单词，上下文中哪一个单词与之相似度最高，这也是该网络最关键的部分。与计算</w:t>
+      </w:r>
+      <w:r>
+        <w:rPr>
+          <w:rFonts w:hint="eastAsia"/>
+        </w:rPr>
+        <w:t>Context-to-Query</w:t>
+      </w:r>
+      <w:r>
+        <w:t xml:space="preserve"> Attention</w:t>
+      </w:r>
+      <w:r>
+        <w:rPr>
+          <w:rFonts w:hint="eastAsia"/>
+        </w:rPr>
+        <w:t>类似，相应的权重</w:t>
+      </w:r>
+      <m:oMath>
+        <m:r>
+          <m:rPr>
+            <m:sty m:val="p"/>
+          </m:rPr>
+          <w:rPr>
+            <w:rFonts w:ascii="Cambria Math" w:hAnsi="Cambria Math" w:hint="eastAsia"/>
+          </w:rPr>
+          <m:t>b</m:t>
+        </m:r>
+        <m:r>
+          <m:rPr>
+            <m:sty m:val="p"/>
+          </m:rPr>
+          <w:rPr>
+            <w:rFonts w:ascii="Cambria Math" w:hAnsi="Cambria Math"/>
+          </w:rPr>
+          <m:t>=softmax(</m:t>
+        </m:r>
+        <m:sSub>
+          <m:sSubPr>
+            <m:ctrlPr>
+              <w:rPr>
+                <w:rFonts w:ascii="Cambria Math" w:hAnsi="Cambria Math"/>
+              </w:rPr>
+            </m:ctrlPr>
+          </m:sSubPr>
+          <m:e>
+            <m:r>
+              <w:rPr>
+                <w:rFonts w:ascii="Cambria Math" w:hAnsi="Cambria Math"/>
+              </w:rPr>
+              <m:t>max</m:t>
+            </m:r>
+          </m:e>
+          <m:sub>
+            <m:r>
+              <w:rPr>
+                <w:rFonts w:ascii="Cambria Math" w:hAnsi="Cambria Math"/>
+              </w:rPr>
+              <m:t>col</m:t>
+            </m:r>
+          </m:sub>
+        </m:sSub>
+        <m:r>
+          <m:rPr>
+            <m:sty m:val="p"/>
+          </m:rPr>
+          <w:rPr>
+            <w:rFonts w:ascii="Cambria Math" w:hAnsi="Cambria Math"/>
+          </w:rPr>
+          <m:t>(S))</m:t>
+        </m:r>
+        <m:r>
+          <w:rPr>
             <w:rFonts w:ascii="Cambria Math" w:hAnsi="Cambria Math"/>
           </w:rPr>
           <m:t>∈</m:t>
@@ -17450,11 +19063,15 @@
             <m:ctrlPr>
               <w:rPr>
                 <w:rFonts w:ascii="Cambria Math" w:hAnsi="Cambria Math"/>
+                <w:i/>
               </w:rPr>
             </m:ctrlPr>
           </m:sSupPr>
           <m:e>
             <m:r>
+              <m:rPr>
+                <m:scr m:val="double-struck"/>
+              </m:rPr>
               <w:rPr>
                 <w:rFonts w:ascii="Cambria Math" w:hAnsi="Cambria Math"/>
               </w:rPr>
@@ -17464,30 +19081,652 @@
           <m:sup>
             <m:r>
               <w:rPr>
-                <w:rFonts w:ascii="Cambria Math" w:hAnsi="Cambria Math" w:hint="eastAsia"/>
-              </w:rPr>
-              <m:t>d</m:t>
-            </m:r>
-            <m:r>
-              <w:rPr>
                 <w:rFonts w:ascii="Cambria Math" w:hAnsi="Cambria Math"/>
               </w:rPr>
-              <m:t>×</m:t>
-            </m:r>
-            <m:r>
-              <w:rPr>
-                <w:rFonts w:ascii="Cambria Math" w:hAnsi="Cambria Math"/>
-              </w:rPr>
-              <m:t>T</m:t>
+              <m:t>J</m:t>
             </m:r>
           </m:sup>
         </m:sSup>
       </m:oMath>
       <w:r>
-        <w:rPr>
-          <w:rFonts w:hint="eastAsia"/>
-        </w:rPr>
-        <w:t>，其中</w:t>
+        <w:t>,</w:t>
+      </w:r>
+      <w:r>
+        <w:rPr>
+          <w:rFonts w:hint="eastAsia"/>
+        </w:rPr>
+        <w:t>其中</w:t>
+      </w:r>
+      <m:oMath>
+        <m:sSub>
+          <m:sSubPr>
+            <m:ctrlPr>
+              <w:rPr>
+                <w:rFonts w:ascii="Cambria Math" w:hAnsi="Cambria Math"/>
+              </w:rPr>
+            </m:ctrlPr>
+          </m:sSubPr>
+          <m:e>
+            <m:r>
+              <w:rPr>
+                <w:rFonts w:ascii="Cambria Math" w:hAnsi="Cambria Math"/>
+              </w:rPr>
+              <m:t>max</m:t>
+            </m:r>
+          </m:e>
+          <m:sub>
+            <m:r>
+              <w:rPr>
+                <w:rFonts w:ascii="Cambria Math" w:hAnsi="Cambria Math"/>
+              </w:rPr>
+              <m:t>col</m:t>
+            </m:r>
+          </m:sub>
+        </m:sSub>
+      </m:oMath>
+      <w:r>
+        <w:rPr>
+          <w:rFonts w:hint="eastAsia"/>
+        </w:rPr>
+        <w:t>函数是取矩阵中最大元素所在列的列向量。接下来我们就得到了基于上下文的问题表示</w:t>
+      </w:r>
+      <m:oMath>
+        <m:sSup>
+          <m:sSupPr>
+            <m:ctrlPr>
+              <w:rPr>
+                <w:rFonts w:ascii="Cambria Math" w:hAnsi="Cambria Math"/>
+              </w:rPr>
+            </m:ctrlPr>
+          </m:sSupPr>
+          <m:e>
+            <m:r>
+              <w:rPr>
+                <w:rFonts w:ascii="Cambria Math" w:hAnsi="Cambria Math"/>
+              </w:rPr>
+              <m:t>h</m:t>
+            </m:r>
+          </m:e>
+          <m:sup>
+            <m:r>
+              <w:rPr>
+                <w:rFonts w:ascii="Cambria Math" w:hAnsi="Cambria Math" w:hint="eastAsia"/>
+              </w:rPr>
+              <m:t>'</m:t>
+            </m:r>
+          </m:sup>
+        </m:sSup>
+        <m:r>
+          <w:rPr>
+            <w:rFonts w:ascii="Cambria Math" w:hAnsi="Cambria Math"/>
+          </w:rPr>
+          <m:t>=</m:t>
+        </m:r>
+        <m:nary>
+          <m:naryPr>
+            <m:chr m:val="∑"/>
+            <m:limLoc m:val="subSup"/>
+            <m:supHide m:val="1"/>
+            <m:ctrlPr>
+              <w:rPr>
+                <w:rFonts w:ascii="Cambria Math" w:hAnsi="Cambria Math"/>
+                <w:i/>
+              </w:rPr>
+            </m:ctrlPr>
+          </m:naryPr>
+          <m:sub>
+            <m:r>
+              <w:rPr>
+                <w:rFonts w:ascii="Cambria Math" w:hAnsi="Cambria Math"/>
+              </w:rPr>
+              <m:t>t</m:t>
+            </m:r>
+          </m:sub>
+          <m:sup/>
+          <m:e>
+            <m:sSub>
+              <m:sSubPr>
+                <m:ctrlPr>
+                  <w:rPr>
+                    <w:rFonts w:ascii="Cambria Math" w:hAnsi="Cambria Math"/>
+                    <w:i/>
+                  </w:rPr>
+                </m:ctrlPr>
+              </m:sSubPr>
+              <m:e>
+                <m:r>
+                  <w:rPr>
+                    <w:rFonts w:ascii="Cambria Math" w:hAnsi="Cambria Math"/>
+                  </w:rPr>
+                  <m:t>b</m:t>
+                </m:r>
+              </m:e>
+              <m:sub>
+                <m:r>
+                  <w:rPr>
+                    <w:rFonts w:ascii="Cambria Math" w:hAnsi="Cambria Math"/>
+                  </w:rPr>
+                  <m:t>t</m:t>
+                </m:r>
+              </m:sub>
+            </m:sSub>
+            <m:sSub>
+              <m:sSubPr>
+                <m:ctrlPr>
+                  <w:rPr>
+                    <w:rFonts w:ascii="Cambria Math" w:hAnsi="Cambria Math"/>
+                    <w:i/>
+                  </w:rPr>
+                </m:ctrlPr>
+              </m:sSubPr>
+              <m:e>
+                <m:r>
+                  <w:rPr>
+                    <w:rFonts w:ascii="Cambria Math" w:hAnsi="Cambria Math"/>
+                  </w:rPr>
+                  <m:t>H</m:t>
+                </m:r>
+              </m:e>
+              <m:sub>
+                <m:r>
+                  <w:rPr>
+                    <w:rFonts w:ascii="Cambria Math" w:hAnsi="Cambria Math"/>
+                  </w:rPr>
+                  <m:t>:t</m:t>
+                </m:r>
+              </m:sub>
+            </m:sSub>
+            <m:r>
+              <w:rPr>
+                <w:rFonts w:ascii="Cambria Math" w:hAnsi="Cambria Math"/>
+              </w:rPr>
+              <m:t>∈</m:t>
+            </m:r>
+            <m:sSup>
+              <m:sSupPr>
+                <m:ctrlPr>
+                  <w:rPr>
+                    <w:rFonts w:ascii="Cambria Math" w:hAnsi="Cambria Math"/>
+                    <w:i/>
+                  </w:rPr>
+                </m:ctrlPr>
+              </m:sSupPr>
+              <m:e>
+                <m:r>
+                  <m:rPr>
+                    <m:scr m:val="double-struck"/>
+                  </m:rPr>
+                  <w:rPr>
+                    <w:rFonts w:ascii="Cambria Math" w:hAnsi="Cambria Math"/>
+                  </w:rPr>
+                  <m:t>R</m:t>
+                </m:r>
+              </m:e>
+              <m:sup>
+                <m:r>
+                  <w:rPr>
+                    <w:rFonts w:ascii="Cambria Math" w:hAnsi="Cambria Math"/>
+                  </w:rPr>
+                  <m:t>2d</m:t>
+                </m:r>
+              </m:sup>
+            </m:sSup>
+          </m:e>
+        </m:nary>
+      </m:oMath>
+      <w:r>
+        <w:rPr>
+          <w:rFonts w:hint="eastAsia"/>
+        </w:rPr>
+        <w:t>，该向量将上下文中关于问题最重要的单词进行了加权求和，最终为了计算方便，我们将</w:t>
+      </w:r>
+      <m:oMath>
+        <m:sSup>
+          <m:sSupPr>
+            <m:ctrlPr>
+              <w:rPr>
+                <w:rFonts w:ascii="Cambria Math" w:hAnsi="Cambria Math"/>
+              </w:rPr>
+            </m:ctrlPr>
+          </m:sSupPr>
+          <m:e>
+            <m:r>
+              <w:rPr>
+                <w:rFonts w:ascii="Cambria Math" w:hAnsi="Cambria Math"/>
+              </w:rPr>
+              <m:t>h</m:t>
+            </m:r>
+          </m:e>
+          <m:sup>
+            <m:r>
+              <w:rPr>
+                <w:rFonts w:ascii="Cambria Math" w:hAnsi="Cambria Math" w:hint="eastAsia"/>
+              </w:rPr>
+              <m:t>'</m:t>
+            </m:r>
+          </m:sup>
+        </m:sSup>
+      </m:oMath>
+      <w:r>
+        <w:rPr>
+          <w:rFonts w:hint="eastAsia"/>
+        </w:rPr>
+        <w:t>按列拼接</w:t>
+      </w:r>
+      <w:r>
+        <w:rPr>
+          <w:rFonts w:hint="eastAsia"/>
+        </w:rPr>
+        <w:t>T</w:t>
+      </w:r>
+      <w:r>
+        <w:rPr>
+          <w:rFonts w:hint="eastAsia"/>
+        </w:rPr>
+        <w:t>次，最终得到矩阵</w:t>
+      </w:r>
+      <m:oMath>
+        <m:sSup>
+          <m:sSupPr>
+            <m:ctrlPr>
+              <w:rPr>
+                <w:rFonts w:ascii="Cambria Math" w:hAnsi="Cambria Math"/>
+              </w:rPr>
+            </m:ctrlPr>
+          </m:sSupPr>
+          <m:e>
+            <m:r>
+              <w:rPr>
+                <w:rFonts w:ascii="Cambria Math" w:hAnsi="Cambria Math"/>
+              </w:rPr>
+              <m:t>H</m:t>
+            </m:r>
+          </m:e>
+          <m:sup>
+            <m:r>
+              <w:rPr>
+                <w:rFonts w:ascii="Cambria Math" w:hAnsi="Cambria Math"/>
+              </w:rPr>
+              <m:t>'</m:t>
+            </m:r>
+          </m:sup>
+        </m:sSup>
+        <m:r>
+          <w:rPr>
+            <w:rFonts w:ascii="Cambria Math" w:hAnsi="Cambria Math"/>
+          </w:rPr>
+          <m:t>∈</m:t>
+        </m:r>
+        <m:sSup>
+          <m:sSupPr>
+            <m:ctrlPr>
+              <w:rPr>
+                <w:rFonts w:ascii="Cambria Math" w:hAnsi="Cambria Math"/>
+                <w:i/>
+              </w:rPr>
+            </m:ctrlPr>
+          </m:sSupPr>
+          <m:e>
+            <m:r>
+              <m:rPr>
+                <m:scr m:val="double-struck"/>
+              </m:rPr>
+              <w:rPr>
+                <w:rFonts w:ascii="Cambria Math" w:hAnsi="Cambria Math"/>
+              </w:rPr>
+              <m:t>R</m:t>
+            </m:r>
+          </m:e>
+          <m:sup>
+            <m:r>
+              <w:rPr>
+                <w:rFonts w:ascii="Cambria Math" w:hAnsi="Cambria Math"/>
+              </w:rPr>
+              <m:t>2d×T</m:t>
+            </m:r>
+          </m:sup>
+        </m:sSup>
+      </m:oMath>
+      <w:r>
+        <w:rPr>
+          <w:rFonts w:hint="eastAsia"/>
+        </w:rPr>
+        <w:t>。</w:t>
+      </w:r>
+    </w:p>
+    <w:p>
+      <w:pPr>
+        <w:ind w:right="480" w:firstLine="420"/>
+      </w:pPr>
+      <w:r>
+        <w:rPr>
+          <w:rFonts w:hint="eastAsia"/>
+        </w:rPr>
+        <w:t>最后，结合短语编码层生成的矩阵</w:t>
+      </w:r>
+      <w:r>
+        <w:rPr>
+          <w:rFonts w:hint="eastAsia"/>
+        </w:rPr>
+        <w:t>H</w:t>
+      </w:r>
+      <w:r>
+        <w:rPr>
+          <w:rFonts w:hint="eastAsia"/>
+        </w:rPr>
+        <w:t>，我们最终可以得到对于问题敏感的上下文表示矩阵</w:t>
+      </w:r>
+      <w:r>
+        <w:rPr>
+          <w:rFonts w:hint="eastAsia"/>
+        </w:rPr>
+        <w:t>G</w:t>
+      </w:r>
+      <w:r>
+        <w:rPr>
+          <w:rFonts w:hint="eastAsia"/>
+        </w:rPr>
+        <w:t>，</w:t>
+      </w:r>
+    </w:p>
+    <w:p>
+      <w:pPr>
+        <w:ind w:right="480" w:firstLineChars="1150" w:firstLine="2760"/>
+      </w:pPr>
+      <m:oMath>
+        <m:sSub>
+          <m:sSubPr>
+            <m:ctrlPr>
+              <w:rPr>
+                <w:rFonts w:ascii="Cambria Math" w:hAnsi="Cambria Math"/>
+              </w:rPr>
+            </m:ctrlPr>
+          </m:sSubPr>
+          <m:e>
+            <m:r>
+              <w:rPr>
+                <w:rFonts w:ascii="Cambria Math" w:hAnsi="Cambria Math"/>
+              </w:rPr>
+              <m:t>G</m:t>
+            </m:r>
+          </m:e>
+          <m:sub>
+            <m:r>
+              <w:rPr>
+                <w:rFonts w:ascii="Cambria Math" w:hAnsi="Cambria Math" w:hint="eastAsia"/>
+              </w:rPr>
+              <m:t>:</m:t>
+            </m:r>
+            <m:r>
+              <w:rPr>
+                <w:rFonts w:ascii="Cambria Math" w:hAnsi="Cambria Math"/>
+              </w:rPr>
+              <m:t>t</m:t>
+            </m:r>
+          </m:sub>
+        </m:sSub>
+        <m:r>
+          <w:rPr>
+            <w:rFonts w:ascii="Cambria Math" w:hAnsi="Cambria Math"/>
+          </w:rPr>
+          <m:t>=β(</m:t>
+        </m:r>
+        <m:sSub>
+          <m:sSubPr>
+            <m:ctrlPr>
+              <w:rPr>
+                <w:rFonts w:ascii="Cambria Math" w:hAnsi="Cambria Math"/>
+                <w:i/>
+              </w:rPr>
+            </m:ctrlPr>
+          </m:sSubPr>
+          <m:e>
+            <m:r>
+              <w:rPr>
+                <w:rFonts w:ascii="Cambria Math" w:hAnsi="Cambria Math"/>
+              </w:rPr>
+              <m:t>H</m:t>
+            </m:r>
+          </m:e>
+          <m:sub>
+            <m:r>
+              <w:rPr>
+                <w:rFonts w:ascii="Cambria Math" w:hAnsi="Cambria Math"/>
+              </w:rPr>
+              <m:t>:t</m:t>
+            </m:r>
+          </m:sub>
+        </m:sSub>
+        <m:r>
+          <w:rPr>
+            <w:rFonts w:ascii="Cambria Math" w:hAnsi="Cambria Math"/>
+          </w:rPr>
+          <m:t>,</m:t>
+        </m:r>
+        <m:sSubSup>
+          <m:sSubSupPr>
+            <m:ctrlPr>
+              <w:rPr>
+                <w:rFonts w:ascii="Cambria Math" w:hAnsi="Cambria Math"/>
+                <w:i/>
+              </w:rPr>
+            </m:ctrlPr>
+          </m:sSubSupPr>
+          <m:e>
+            <m:r>
+              <w:rPr>
+                <w:rFonts w:ascii="Cambria Math" w:hAnsi="Cambria Math"/>
+              </w:rPr>
+              <m:t>U</m:t>
+            </m:r>
+          </m:e>
+          <m:sub>
+            <m:r>
+              <w:rPr>
+                <w:rFonts w:ascii="Cambria Math" w:hAnsi="Cambria Math"/>
+              </w:rPr>
+              <m:t>:t</m:t>
+            </m:r>
+          </m:sub>
+          <m:sup>
+            <m:r>
+              <w:rPr>
+                <w:rFonts w:ascii="Cambria Math" w:hAnsi="Cambria Math"/>
+              </w:rPr>
+              <m:t>'</m:t>
+            </m:r>
+          </m:sup>
+        </m:sSubSup>
+        <m:r>
+          <w:rPr>
+            <w:rFonts w:ascii="Cambria Math" w:hAnsi="Cambria Math"/>
+          </w:rPr>
+          <m:t>,</m:t>
+        </m:r>
+        <m:sSubSup>
+          <m:sSubSupPr>
+            <m:ctrlPr>
+              <w:rPr>
+                <w:rFonts w:ascii="Cambria Math" w:hAnsi="Cambria Math"/>
+                <w:i/>
+              </w:rPr>
+            </m:ctrlPr>
+          </m:sSubSupPr>
+          <m:e>
+            <m:r>
+              <w:rPr>
+                <w:rFonts w:ascii="Cambria Math" w:hAnsi="Cambria Math"/>
+              </w:rPr>
+              <m:t>H</m:t>
+            </m:r>
+          </m:e>
+          <m:sub>
+            <m:r>
+              <w:rPr>
+                <w:rFonts w:ascii="Cambria Math" w:hAnsi="Cambria Math"/>
+              </w:rPr>
+              <m:t>:t</m:t>
+            </m:r>
+          </m:sub>
+          <m:sup>
+            <m:r>
+              <w:rPr>
+                <w:rFonts w:ascii="Cambria Math" w:hAnsi="Cambria Math"/>
+              </w:rPr>
+              <m:t>'</m:t>
+            </m:r>
+          </m:sup>
+        </m:sSubSup>
+        <m:r>
+          <w:rPr>
+            <w:rFonts w:ascii="Cambria Math" w:hAnsi="Cambria Math"/>
+          </w:rPr>
+          <m:t>)∈</m:t>
+        </m:r>
+        <m:sSup>
+          <m:sSupPr>
+            <m:ctrlPr>
+              <w:rPr>
+                <w:rFonts w:ascii="Cambria Math" w:hAnsi="Cambria Math"/>
+                <w:i/>
+              </w:rPr>
+            </m:ctrlPr>
+          </m:sSupPr>
+          <m:e>
+            <m:r>
+              <m:rPr>
+                <m:scr m:val="double-struck"/>
+              </m:rPr>
+              <w:rPr>
+                <w:rFonts w:ascii="Cambria Math" w:hAnsi="Cambria Math"/>
+              </w:rPr>
+              <m:t>R</m:t>
+            </m:r>
+          </m:e>
+          <m:sup>
+            <m:sSub>
+              <m:sSubPr>
+                <m:ctrlPr>
+                  <w:rPr>
+                    <w:rFonts w:ascii="Cambria Math" w:hAnsi="Cambria Math"/>
+                    <w:i/>
+                  </w:rPr>
+                </m:ctrlPr>
+              </m:sSubPr>
+              <m:e>
+                <m:r>
+                  <w:rPr>
+                    <w:rFonts w:ascii="Cambria Math" w:hAnsi="Cambria Math"/>
+                  </w:rPr>
+                  <m:t>d</m:t>
+                </m:r>
+              </m:e>
+              <m:sub>
+                <m:r>
+                  <w:rPr>
+                    <w:rFonts w:ascii="Cambria Math" w:hAnsi="Cambria Math"/>
+                  </w:rPr>
+                  <m:t>G</m:t>
+                </m:r>
+              </m:sub>
+            </m:sSub>
+          </m:sup>
+        </m:sSup>
+      </m:oMath>
+      <w:r>
+        <w:rPr>
+          <w:rFonts w:hint="eastAsia"/>
+        </w:rPr>
+        <w:t xml:space="preserve">  </w:t>
+      </w:r>
+      <w:r>
+        <w:t xml:space="preserve">             </w:t>
+      </w:r>
+      <w:r>
+        <w:rPr>
+          <w:rFonts w:hint="eastAsia"/>
+        </w:rPr>
+        <w:t>(</w:t>
+      </w:r>
+      <w:r>
+        <w:t>4-2</w:t>
+      </w:r>
+      <w:r>
+        <w:rPr>
+          <w:rFonts w:hint="eastAsia"/>
+        </w:rPr>
+        <w:t>)</w:t>
+      </w:r>
+    </w:p>
+    <w:p>
+      <w:pPr>
+        <w:ind w:right="480"/>
+      </w:pPr>
+    </w:p>
+    <w:p>
+      <w:pPr>
+        <w:rPr>
+          <w:rFonts w:hint="eastAsia"/>
+        </w:rPr>
+      </w:pPr>
+      <m:oMath>
+        <m:sSub>
+          <m:sSubPr>
+            <m:ctrlPr>
+              <w:rPr>
+                <w:rFonts w:ascii="Cambria Math" w:hAnsi="Cambria Math"/>
+              </w:rPr>
+            </m:ctrlPr>
+          </m:sSubPr>
+          <m:e>
+            <m:r>
+              <w:rPr>
+                <w:rFonts w:ascii="Cambria Math" w:hAnsi="Cambria Math"/>
+              </w:rPr>
+              <m:t>G</m:t>
+            </m:r>
+          </m:e>
+          <m:sub>
+            <m:r>
+              <w:rPr>
+                <w:rFonts w:ascii="Cambria Math" w:hAnsi="Cambria Math"/>
+              </w:rPr>
+              <m:t>:t</m:t>
+            </m:r>
+          </m:sub>
+        </m:sSub>
+      </m:oMath>
+      <w:r>
+        <w:rPr>
+          <w:rFonts w:hint="eastAsia"/>
+        </w:rPr>
+        <w:t>对应与上下文中的第</w:t>
+      </w:r>
+      <w:r>
+        <w:rPr>
+          <w:rFonts w:hint="eastAsia"/>
+        </w:rPr>
+        <w:t>t</w:t>
+      </w:r>
+      <w:r>
+        <w:rPr>
+          <w:rFonts w:hint="eastAsia"/>
+        </w:rPr>
+        <w:t>个单词。对于</w:t>
+      </w:r>
+      <m:oMath>
+        <m:r>
+          <w:rPr>
+            <w:rFonts w:ascii="Cambria Math" w:hAnsi="Cambria Math"/>
+          </w:rPr>
+          <m:t>β</m:t>
+        </m:r>
+      </m:oMath>
+      <w:r>
+        <w:rPr>
+          <w:rFonts w:hint="eastAsia"/>
+        </w:rPr>
+        <w:t>函数，这里的处理是将其简单看做一若干有关向量的按行拼接，如</w:t>
       </w:r>
       <m:oMath>
         <m:r>
@@ -17497,205 +19736,273 @@
           <w:rPr>
             <w:rFonts w:ascii="Cambria Math" w:hAnsi="Cambria Math"/>
           </w:rPr>
-          <m:t>J</m:t>
+          <m:t xml:space="preserve"> </m:t>
+        </m:r>
+        <m:r>
+          <w:rPr>
+            <w:rFonts w:ascii="Cambria Math" w:hAnsi="Cambria Math"/>
+          </w:rPr>
+          <m:t>β</m:t>
+        </m:r>
+        <m:d>
+          <m:dPr>
+            <m:ctrlPr>
+              <w:rPr>
+                <w:rFonts w:ascii="Cambria Math" w:hAnsi="Cambria Math"/>
+                <w:i/>
+              </w:rPr>
+            </m:ctrlPr>
+          </m:dPr>
+          <m:e>
+            <m:r>
+              <w:rPr>
+                <w:rFonts w:ascii="Cambria Math" w:hAnsi="Cambria Math"/>
+              </w:rPr>
+              <m:t>h,</m:t>
+            </m:r>
+            <m:sSup>
+              <m:sSupPr>
+                <m:ctrlPr>
+                  <w:rPr>
+                    <w:rFonts w:ascii="Cambria Math" w:hAnsi="Cambria Math"/>
+                    <w:i/>
+                  </w:rPr>
+                </m:ctrlPr>
+              </m:sSupPr>
+              <m:e>
+                <m:r>
+                  <w:rPr>
+                    <w:rFonts w:ascii="Cambria Math" w:hAnsi="Cambria Math"/>
+                  </w:rPr>
+                  <m:t>u</m:t>
+                </m:r>
+              </m:e>
+              <m:sup>
+                <m:r>
+                  <w:rPr>
+                    <w:rFonts w:ascii="Cambria Math" w:hAnsi="Cambria Math"/>
+                  </w:rPr>
+                  <m:t>'</m:t>
+                </m:r>
+              </m:sup>
+            </m:sSup>
+            <m:r>
+              <w:rPr>
+                <w:rFonts w:ascii="Cambria Math" w:hAnsi="Cambria Math"/>
+              </w:rPr>
+              <m:t>,</m:t>
+            </m:r>
+            <m:sSup>
+              <m:sSupPr>
+                <m:ctrlPr>
+                  <w:rPr>
+                    <w:rFonts w:ascii="Cambria Math" w:hAnsi="Cambria Math"/>
+                    <w:i/>
+                  </w:rPr>
+                </m:ctrlPr>
+              </m:sSupPr>
+              <m:e>
+                <m:r>
+                  <w:rPr>
+                    <w:rFonts w:ascii="Cambria Math" w:hAnsi="Cambria Math"/>
+                  </w:rPr>
+                  <m:t>h</m:t>
+                </m:r>
+              </m:e>
+              <m:sup>
+                <m:r>
+                  <w:rPr>
+                    <w:rFonts w:ascii="Cambria Math" w:hAnsi="Cambria Math"/>
+                  </w:rPr>
+                  <m:t>'</m:t>
+                </m:r>
+              </m:sup>
+            </m:sSup>
+          </m:e>
+        </m:d>
+        <m:r>
+          <w:rPr>
+            <w:rFonts w:ascii="Cambria Math" w:hAnsi="Cambria Math"/>
+          </w:rPr>
+          <m:t>=</m:t>
+        </m:r>
+        <m:d>
+          <m:dPr>
+            <m:begChr m:val="["/>
+            <m:endChr m:val="]"/>
+            <m:ctrlPr>
+              <w:rPr>
+                <w:rFonts w:ascii="Cambria Math" w:hAnsi="Cambria Math"/>
+                <w:i/>
+              </w:rPr>
+            </m:ctrlPr>
+          </m:dPr>
+          <m:e>
+            <m:r>
+              <w:rPr>
+                <w:rFonts w:ascii="Cambria Math" w:hAnsi="Cambria Math"/>
+              </w:rPr>
+              <m:t>h;</m:t>
+            </m:r>
+            <m:sSup>
+              <m:sSupPr>
+                <m:ctrlPr>
+                  <w:rPr>
+                    <w:rFonts w:ascii="Cambria Math" w:hAnsi="Cambria Math"/>
+                    <w:i/>
+                  </w:rPr>
+                </m:ctrlPr>
+              </m:sSupPr>
+              <m:e>
+                <m:r>
+                  <w:rPr>
+                    <w:rFonts w:ascii="Cambria Math" w:hAnsi="Cambria Math"/>
+                  </w:rPr>
+                  <m:t>u</m:t>
+                </m:r>
+              </m:e>
+              <m:sup>
+                <m:r>
+                  <w:rPr>
+                    <w:rFonts w:ascii="Cambria Math" w:hAnsi="Cambria Math"/>
+                  </w:rPr>
+                  <m:t>'</m:t>
+                </m:r>
+              </m:sup>
+            </m:sSup>
+            <m:r>
+              <w:rPr>
+                <w:rFonts w:ascii="Cambria Math" w:hAnsi="Cambria Math"/>
+              </w:rPr>
+              <m:t>;h∘</m:t>
+            </m:r>
+            <m:sSup>
+              <m:sSupPr>
+                <m:ctrlPr>
+                  <w:rPr>
+                    <w:rFonts w:ascii="Cambria Math" w:hAnsi="Cambria Math"/>
+                    <w:i/>
+                  </w:rPr>
+                </m:ctrlPr>
+              </m:sSupPr>
+              <m:e>
+                <m:r>
+                  <w:rPr>
+                    <w:rFonts w:ascii="Cambria Math" w:hAnsi="Cambria Math"/>
+                  </w:rPr>
+                  <m:t>u</m:t>
+                </m:r>
+              </m:e>
+              <m:sup>
+                <m:r>
+                  <w:rPr>
+                    <w:rFonts w:ascii="Cambria Math" w:hAnsi="Cambria Math"/>
+                  </w:rPr>
+                  <m:t>'</m:t>
+                </m:r>
+              </m:sup>
+            </m:sSup>
+            <m:r>
+              <w:rPr>
+                <w:rFonts w:ascii="Cambria Math" w:hAnsi="Cambria Math"/>
+              </w:rPr>
+              <m:t>;h∘</m:t>
+            </m:r>
+            <m:sSup>
+              <m:sSupPr>
+                <m:ctrlPr>
+                  <w:rPr>
+                    <w:rFonts w:ascii="Cambria Math" w:hAnsi="Cambria Math"/>
+                    <w:i/>
+                  </w:rPr>
+                </m:ctrlPr>
+              </m:sSupPr>
+              <m:e>
+                <m:r>
+                  <w:rPr>
+                    <w:rFonts w:ascii="Cambria Math" w:hAnsi="Cambria Math"/>
+                  </w:rPr>
+                  <m:t>h</m:t>
+                </m:r>
+              </m:e>
+              <m:sup>
+                <m:r>
+                  <w:rPr>
+                    <w:rFonts w:ascii="Cambria Math" w:hAnsi="Cambria Math"/>
+                  </w:rPr>
+                  <m:t>'</m:t>
+                </m:r>
+              </m:sup>
+            </m:sSup>
+          </m:e>
+        </m:d>
+        <m:r>
+          <w:rPr>
+            <w:rFonts w:ascii="Cambria Math" w:hAnsi="Cambria Math"/>
+          </w:rPr>
+          <m:t>∈</m:t>
+        </m:r>
+        <m:sSup>
+          <m:sSupPr>
+            <m:ctrlPr>
+              <w:rPr>
+                <w:rFonts w:ascii="Cambria Math" w:hAnsi="Cambria Math"/>
+                <w:i/>
+              </w:rPr>
+            </m:ctrlPr>
+          </m:sSupPr>
+          <m:e>
+            <m:r>
+              <m:rPr>
+                <m:scr m:val="double-struck"/>
+              </m:rPr>
+              <w:rPr>
+                <w:rFonts w:ascii="Cambria Math" w:hAnsi="Cambria Math"/>
+              </w:rPr>
+              <m:t>R</m:t>
+            </m:r>
+          </m:e>
+          <m:sup>
+            <m:r>
+              <w:rPr>
+                <w:rFonts w:ascii="Cambria Math" w:hAnsi="Cambria Math"/>
+              </w:rPr>
+              <m:t>8d×T</m:t>
+            </m:r>
+          </m:sup>
+        </m:sSup>
+      </m:oMath>
+      <w:r>
+        <w:rPr>
+          <w:rFonts w:hint="eastAsia"/>
+        </w:rPr>
+        <w:t>。当然，一种更好的做法是将</w:t>
+      </w:r>
+      <m:oMath>
+        <m:r>
+          <w:rPr>
+            <w:rFonts w:ascii="Cambria Math" w:hAnsi="Cambria Math"/>
+          </w:rPr>
+          <m:t>β</m:t>
         </m:r>
       </m:oMath>
       <w:r>
         <w:rPr>
           <w:rFonts w:hint="eastAsia"/>
         </w:rPr>
-        <w:t>和</w:t>
-      </w:r>
-      <m:oMath>
-        <m:r>
-          <m:rPr>
-            <m:sty m:val="p"/>
-          </m:rPr>
-          <w:rPr>
-            <w:rFonts w:ascii="Cambria Math" w:hAnsi="Cambria Math"/>
-          </w:rPr>
-          <m:t>T</m:t>
-        </m:r>
-      </m:oMath>
-      <w:r>
-        <w:rPr>
-          <w:rFonts w:hint="eastAsia"/>
-        </w:rPr>
-        <w:t>分别代表</w:t>
-      </w:r>
-      <w:r>
-        <w:rPr>
-          <w:rFonts w:hint="eastAsia"/>
-        </w:rPr>
-        <w:t>问题单词数量和</w:t>
-      </w:r>
-      <w:r>
-        <w:rPr>
-          <w:rFonts w:hint="eastAsia"/>
-        </w:rPr>
-        <w:t>上下文</w:t>
-      </w:r>
-      <w:r>
-        <w:rPr>
-          <w:rFonts w:hint="eastAsia"/>
-        </w:rPr>
-        <w:t>单词数量</w:t>
-      </w:r>
-      <w:r>
-        <w:rPr>
-          <w:rFonts w:hint="eastAsia"/>
-        </w:rPr>
-        <w:t>。</w:t>
+        <w:t>看作一个可训练的带参函数（如多层感知机），但简单的矩阵拼接再英文数据集上已经取得了不错的效果。</w:t>
       </w:r>
     </w:p>
     <w:p>
       <w:pPr>
         <w:pStyle w:val="2"/>
-        <w:spacing w:line="400" w:lineRule="exact"/>
-      </w:pPr>
-      <w:bookmarkStart w:id="57" w:name="_Toc483992768"/>
-      <w:r>
-        <w:rPr>
-          <w:rFonts w:hint="eastAsia"/>
-        </w:rPr>
-        <w:t>短语</w:t>
-      </w:r>
-      <w:r>
-        <w:rPr>
-          <w:rFonts w:hint="eastAsia"/>
-        </w:rPr>
-        <w:t>编码层</w:t>
-      </w:r>
-      <w:bookmarkEnd w:id="57"/>
-    </w:p>
-    <w:p>
-      <w:pPr>
-        <w:rPr>
-          <w:rFonts w:hint="eastAsia"/>
-        </w:rPr>
-      </w:pPr>
-      <w:r>
-        <w:rPr>
-          <w:rFonts w:hint="eastAsia"/>
-        </w:rPr>
-        <w:t>该层将接受</w:t>
-      </w:r>
-      <w:r>
-        <w:rPr>
-          <w:rFonts w:hint="eastAsia"/>
-        </w:rPr>
-        <w:t>X</w:t>
-      </w:r>
-      <w:r>
-        <w:rPr>
-          <w:rFonts w:hint="eastAsia"/>
-        </w:rPr>
-        <w:t>和</w:t>
-      </w:r>
-      <w:r>
-        <w:rPr>
-          <w:rFonts w:hint="eastAsia"/>
-        </w:rPr>
-        <w:t>Q</w:t>
-      </w:r>
-      <w:r>
-        <w:rPr>
-          <w:rFonts w:hint="eastAsia"/>
-        </w:rPr>
-        <w:t>矩阵作为输入，</w:t>
-      </w:r>
-      <w:r>
-        <w:rPr>
-          <w:rFonts w:hint="eastAsia"/>
-        </w:rPr>
-        <w:t>利用</w:t>
-      </w:r>
-      <w:r>
-        <w:rPr>
-          <w:rFonts w:hint="eastAsia"/>
-        </w:rPr>
-        <w:t>长短期记忆神经网络</w:t>
-      </w:r>
-      <w:r>
-        <w:rPr>
-          <w:rFonts w:hint="eastAsia"/>
-        </w:rPr>
-        <w:t>(</w:t>
-      </w:r>
-      <w:r>
-        <w:t>L</w:t>
-      </w:r>
-      <w:r>
-        <w:rPr>
-          <w:rFonts w:hint="eastAsia"/>
-        </w:rPr>
-        <w:t xml:space="preserve">ong Short-Term </w:t>
-      </w:r>
-      <w:r>
-        <w:t>Memory Network, LSTM</w:t>
-      </w:r>
-      <w:r>
-        <w:rPr>
-          <w:rFonts w:hint="eastAsia"/>
-        </w:rPr>
-        <w:t>)</w:t>
-      </w:r>
-      <w:r>
-        <w:t>(</w:t>
-      </w:r>
-      <w:r>
-        <w:t xml:space="preserve"> </w:t>
-      </w:r>
-      <w:r>
-        <w:t>(Hochreiter &amp; Schmidhuber, 1997</w:t>
-      </w:r>
-      <w:r>
-        <w:rPr>
-          <w:rFonts w:hint="eastAsia"/>
-        </w:rPr>
-        <w:t>参考文献</w:t>
-      </w:r>
-      <w:r>
-        <w:t xml:space="preserve">Sepp Hochreiter and Jurgen Schmidhuber. </w:t>
-      </w:r>
-      <w:bookmarkStart w:id="58" w:name="_GoBack"/>
-      <w:bookmarkEnd w:id="58"/>
-      <w:r>
-        <w:t>Long short-term memory</w:t>
-      </w:r>
-      <w:r>
-        <w:t>)</w:t>
-      </w:r>
-    </w:p>
-    <w:p>
-      <w:pPr>
-        <w:pStyle w:val="2"/>
-      </w:pPr>
-      <w:bookmarkStart w:id="59" w:name="_Toc483992769"/>
+      </w:pPr>
+      <w:bookmarkStart w:id="60" w:name="_Toc483992770"/>
       <w:r>
         <w:rPr>
           <w:rFonts w:hint="eastAsia"/>
         </w:rPr>
         <w:lastRenderedPageBreak/>
-        <w:t>注意流</w:t>
-      </w:r>
-      <w:r>
-        <w:rPr>
-          <w:rFonts w:hint="eastAsia"/>
-        </w:rPr>
-        <w:t>层</w:t>
-      </w:r>
-      <w:bookmarkEnd w:id="59"/>
-    </w:p>
-    <w:p>
-      <w:pPr>
-        <w:pStyle w:val="2"/>
-      </w:pPr>
-      <w:bookmarkStart w:id="60" w:name="_Toc483992770"/>
-      <w:r>
-        <w:rPr>
-          <w:rFonts w:hint="eastAsia"/>
-        </w:rPr>
         <w:t>建模层</w:t>
       </w:r>
       <w:bookmarkEnd w:id="60"/>
@@ -18871,11 +21178,11 @@
       </w:r>
       <w:smartTag w:uri="urn:schemas-microsoft-com:office:smarttags" w:element="chsdate">
         <w:smartTagPr>
+          <w:attr w:name="Year" w:val="1995"/>
+          <w:attr w:name="Month" w:val="5"/>
+          <w:attr w:name="Day" w:val="17"/>
+          <w:attr w:name="IsLunarDate" w:val="False"/>
           <w:attr w:name="IsROCDate" w:val="False"/>
-          <w:attr w:name="IsLunarDate" w:val="False"/>
-          <w:attr w:name="Day" w:val="17"/>
-          <w:attr w:name="Month" w:val="5"/>
-          <w:attr w:name="Year" w:val="1995"/>
         </w:smartTagPr>
         <w:r>
           <w:rPr>
@@ -19548,7 +21855,7 @@
               </wp:anchor>
             </w:drawing>
           </mc:Choice>
-          <mc:Fallback xmlns:cx8="http://schemas.microsoft.com/office/drawing/2016/5/14/chartex" xmlns:cx7="http://schemas.microsoft.com/office/drawing/2016/5/13/chartex" xmlns:cx6="http://schemas.microsoft.com/office/drawing/2016/5/12/chartex" xmlns:cx5="http://schemas.microsoft.com/office/drawing/2016/5/11/chartex" xmlns:cx4="http://schemas.microsoft.com/office/drawing/2016/5/10/chartex" xmlns:cx3="http://schemas.microsoft.com/office/drawing/2016/5/9/chartex" xmlns:cx2="http://schemas.microsoft.com/office/drawing/2015/10/21/chartex">
+          <mc:Fallback xmlns:cx2="http://schemas.microsoft.com/office/drawing/2015/10/21/chartex" xmlns:cx3="http://schemas.microsoft.com/office/drawing/2016/5/9/chartex" xmlns:cx4="http://schemas.microsoft.com/office/drawing/2016/5/10/chartex" xmlns:cx5="http://schemas.microsoft.com/office/drawing/2016/5/11/chartex" xmlns:cx6="http://schemas.microsoft.com/office/drawing/2016/5/12/chartex" xmlns:cx7="http://schemas.microsoft.com/office/drawing/2016/5/13/chartex" xmlns:cx8="http://schemas.microsoft.com/office/drawing/2016/5/14/chartex">
             <w:pict>
               <v:shapetype id="_x0000_t202" coordsize="21600,21600" o:spt="202" path="m,l,21600r21600,l21600,xe">
                 <v:stroke joinstyle="miter"/>
@@ -20862,7 +23169,7 @@
         <w:rStyle w:val="af"/>
         <w:noProof/>
       </w:rPr>
-      <w:t>19</w:t>
+      <w:t>20</w:t>
     </w:r>
     <w:r>
       <w:rPr>
@@ -20912,7 +23219,7 @@
         <w:rStyle w:val="af"/>
         <w:noProof/>
       </w:rPr>
-      <w:t>21</w:t>
+      <w:t>22</w:t>
     </w:r>
     <w:r>
       <w:rPr>
@@ -23900,7 +26207,7 @@
 </file>
 
 <file path=customXml/itemProps1.xml><?xml version="1.0" encoding="utf-8"?>
-<ds:datastoreItem xmlns:ds="http://schemas.openxmlformats.org/officeDocument/2006/customXml" ds:itemID="{8E71262C-9574-4377-80E4-BA40F9597282}">
+<ds:datastoreItem xmlns:ds="http://schemas.openxmlformats.org/officeDocument/2006/customXml" ds:itemID="{1C14F977-DA18-46D1-9D5D-5E8DAED34843}">
   <ds:schemaRefs>
     <ds:schemaRef ds:uri="http://schemas.openxmlformats.org/officeDocument/2006/bibliography"/>
   </ds:schemaRefs>

</xml_diff>

<commit_message>
change something I forget
</commit_message>
<xml_diff>
--- a/毕设论文/综合论文训练-周建宇.docx
+++ b/毕设论文/综合论文训练-周建宇.docx
@@ -1,6 +1,6 @@
 
 <file path=word/document.xml><?xml version="1.0" encoding="utf-8"?>
-<w:document xmlns:wpc="http://schemas.microsoft.com/office/word/2010/wordprocessingCanvas" xmlns:cx="http://schemas.microsoft.com/office/drawing/2014/chartex" xmlns:cx1="http://schemas.microsoft.com/office/drawing/2015/9/8/chartex" xmlns:cx2="http://schemas.microsoft.com/office/drawing/2015/10/21/chartex" xmlns:cx3="http://schemas.microsoft.com/office/drawing/2016/5/9/chartex" xmlns:cx4="http://schemas.microsoft.com/office/drawing/2016/5/10/chartex" xmlns:cx5="http://schemas.microsoft.com/office/drawing/2016/5/11/chartex" xmlns:cx6="http://schemas.microsoft.com/office/drawing/2016/5/12/chartex" xmlns:cx7="http://schemas.microsoft.com/office/drawing/2016/5/13/chartex" xmlns:cx8="http://schemas.microsoft.com/office/drawing/2016/5/14/chartex" xmlns:mc="http://schemas.openxmlformats.org/markup-compatibility/2006" xmlns:o="urn:schemas-microsoft-com:office:office" xmlns:r="http://schemas.openxmlformats.org/officeDocument/2006/relationships" xmlns:m="http://schemas.openxmlformats.org/officeDocument/2006/math" xmlns:v="urn:schemas-microsoft-com:vml" xmlns:wp14="http://schemas.microsoft.com/office/word/2010/wordprocessingDrawing" xmlns:wp="http://schemas.openxmlformats.org/drawingml/2006/wordprocessingDrawing" xmlns:w10="urn:schemas-microsoft-com:office:word" xmlns:w="http://schemas.openxmlformats.org/wordprocessingml/2006/main" xmlns:w14="http://schemas.microsoft.com/office/word/2010/wordml" xmlns:w15="http://schemas.microsoft.com/office/word/2012/wordml" xmlns:w16se="http://schemas.microsoft.com/office/word/2015/wordml/symex" xmlns:wpg="http://schemas.microsoft.com/office/word/2010/wordprocessingGroup" xmlns:wpi="http://schemas.microsoft.com/office/word/2010/wordprocessingInk" xmlns:wne="http://schemas.microsoft.com/office/word/2006/wordml" xmlns:wps="http://schemas.microsoft.com/office/word/2010/wordprocessingShape" mc:Ignorable="w14 w15 w16se wp14">
+<w:document xmlns:wpc="http://schemas.microsoft.com/office/word/2010/wordprocessingCanvas" xmlns:cx="http://schemas.microsoft.com/office/drawing/2014/chartex" xmlns:cx1="http://schemas.microsoft.com/office/drawing/2015/9/8/chartex" xmlns:mc="http://schemas.openxmlformats.org/markup-compatibility/2006" xmlns:o="urn:schemas-microsoft-com:office:office" xmlns:r="http://schemas.openxmlformats.org/officeDocument/2006/relationships" xmlns:m="http://schemas.openxmlformats.org/officeDocument/2006/math" xmlns:v="urn:schemas-microsoft-com:vml" xmlns:wp14="http://schemas.microsoft.com/office/word/2010/wordprocessingDrawing" xmlns:wp="http://schemas.openxmlformats.org/drawingml/2006/wordprocessingDrawing" xmlns:w10="urn:schemas-microsoft-com:office:word" xmlns:w="http://schemas.openxmlformats.org/wordprocessingml/2006/main" xmlns:w14="http://schemas.microsoft.com/office/word/2010/wordml" xmlns:w15="http://schemas.microsoft.com/office/word/2012/wordml" xmlns:w16se="http://schemas.microsoft.com/office/word/2015/wordml/symex" xmlns:wpg="http://schemas.microsoft.com/office/word/2010/wordprocessingGroup" xmlns:wpi="http://schemas.microsoft.com/office/word/2010/wordprocessingInk" xmlns:wne="http://schemas.microsoft.com/office/word/2006/wordml" xmlns:wps="http://schemas.microsoft.com/office/word/2010/wordprocessingShape" mc:Ignorable="w14 w15 w16se wp14">
   <w:body>
     <w:p>
       <w:pPr>
@@ -142,7 +142,16 @@
           <w:rFonts w:hint="eastAsia"/>
           <w:u w:val="single"/>
         </w:rPr>
-        <w:t>机制的中文问题答案抽取算法</w:t>
+        <w:t>机制的中文问题答案抽取方</w:t>
+      </w:r>
+      <w:bookmarkStart w:id="1" w:name="_GoBack"/>
+      <w:bookmarkEnd w:id="1"/>
+      <w:r>
+        <w:rPr>
+          <w:rFonts w:hint="eastAsia"/>
+          <w:u w:val="single"/>
+        </w:rPr>
+        <w:t>法</w:t>
       </w:r>
       <w:r>
         <w:rPr>
@@ -545,11 +554,11 @@
         <w:spacing w:before="800"/>
         <w:ind w:left="0" w:firstLine="0"/>
       </w:pPr>
-      <w:bookmarkStart w:id="1" w:name="_Toc132604380"/>
-      <w:bookmarkStart w:id="2" w:name="_Toc132604511"/>
-      <w:bookmarkStart w:id="3" w:name="_Toc184465404"/>
-      <w:bookmarkStart w:id="4" w:name="_Toc184541611"/>
-      <w:bookmarkStart w:id="5" w:name="_Toc484376483"/>
+      <w:bookmarkStart w:id="2" w:name="_Toc132604380"/>
+      <w:bookmarkStart w:id="3" w:name="_Toc132604511"/>
+      <w:bookmarkStart w:id="4" w:name="_Toc184465404"/>
+      <w:bookmarkStart w:id="5" w:name="_Toc184541611"/>
+      <w:bookmarkStart w:id="6" w:name="_Toc484376483"/>
       <w:r>
         <w:rPr>
           <w:rFonts w:hint="eastAsia"/>
@@ -557,11 +566,11 @@
         <w:lastRenderedPageBreak/>
         <w:t>中文摘要</w:t>
       </w:r>
-      <w:bookmarkEnd w:id="1"/>
       <w:bookmarkEnd w:id="2"/>
       <w:bookmarkEnd w:id="3"/>
       <w:bookmarkEnd w:id="4"/>
       <w:bookmarkEnd w:id="5"/>
+      <w:bookmarkEnd w:id="6"/>
     </w:p>
     <w:p>
       <w:pPr>
@@ -1506,20 +1515,20 @@
         <w:spacing w:before="800"/>
         <w:ind w:left="0" w:firstLine="0"/>
       </w:pPr>
-      <w:bookmarkStart w:id="6" w:name="_Toc132604381"/>
-      <w:bookmarkStart w:id="7" w:name="_Toc132604512"/>
-      <w:bookmarkStart w:id="8" w:name="_Toc184465405"/>
-      <w:bookmarkStart w:id="9" w:name="_Toc184541612"/>
-      <w:bookmarkStart w:id="10" w:name="_Toc484376484"/>
+      <w:bookmarkStart w:id="7" w:name="_Toc132604381"/>
+      <w:bookmarkStart w:id="8" w:name="_Toc132604512"/>
+      <w:bookmarkStart w:id="9" w:name="_Toc184465405"/>
+      <w:bookmarkStart w:id="10" w:name="_Toc184541612"/>
+      <w:bookmarkStart w:id="11" w:name="_Toc484376484"/>
       <w:r>
         <w:lastRenderedPageBreak/>
         <w:t>ABSTRACT</w:t>
       </w:r>
-      <w:bookmarkEnd w:id="6"/>
       <w:bookmarkEnd w:id="7"/>
       <w:bookmarkEnd w:id="8"/>
       <w:bookmarkEnd w:id="9"/>
       <w:bookmarkEnd w:id="10"/>
+      <w:bookmarkEnd w:id="11"/>
     </w:p>
     <w:p>
       <w:pPr>
@@ -5254,8 +5263,6 @@
           </w:rPr>
           <w:t>总结与展望</w:t>
         </w:r>
-        <w:bookmarkStart w:id="11" w:name="_GoBack"/>
-        <w:bookmarkEnd w:id="11"/>
         <w:r>
           <w:rPr>
             <w:noProof/>
@@ -13953,10 +13960,10 @@
             <v:path o:extrusionok="f" gradientshapeok="t" o:connecttype="rect"/>
             <o:lock v:ext="edit" aspectratio="t"/>
           </v:shapetype>
-          <v:shape id="_x0000_i1025" type="#_x0000_t75" style="width:127.1pt;height:33.8pt" o:ole="">
+          <v:shape id="_x0000_i1025" type="#_x0000_t75" style="width:127.2pt;height:33.6pt" o:ole="">
             <v:imagedata r:id="rId11" o:title=""/>
           </v:shape>
-          <o:OLEObject Type="Embed" ProgID="Equation.DSMT4" ShapeID="_x0000_i1025" DrawAspect="Content" ObjectID="_1558118464" r:id="rId12"/>
+          <o:OLEObject Type="Embed" ProgID="Equation.DSMT4" ShapeID="_x0000_i1025" DrawAspect="Content" ObjectID="_1558128928" r:id="rId12"/>
         </w:object>
       </w:r>
       <w:r>
@@ -14102,10 +14109,10 @@
           <w:position w:val="-4"/>
         </w:rPr>
         <w:object w:dxaOrig="2500" w:dyaOrig="400">
-          <v:shape id="_x0000_i1026" type="#_x0000_t75" style="width:124.6pt;height:19.4pt" o:ole="">
+          <v:shape id="_x0000_i1026" type="#_x0000_t75" style="width:124.8pt;height:19.2pt" o:ole="">
             <v:imagedata r:id="rId13" o:title=""/>
           </v:shape>
-          <o:OLEObject Type="Embed" ProgID="Equation.DSMT4" ShapeID="_x0000_i1026" DrawAspect="Content" ObjectID="_1558118465" r:id="rId14"/>
+          <o:OLEObject Type="Embed" ProgID="Equation.DSMT4" ShapeID="_x0000_i1026" DrawAspect="Content" ObjectID="_1558128929" r:id="rId14"/>
         </w:object>
       </w:r>
       <w:r>
@@ -14488,9 +14495,9 @@
         </w:numPr>
         <w:spacing w:before="600"/>
       </w:pPr>
-      <w:bookmarkStart w:id="47" w:name="_Toc184541621"/>
-      <w:bookmarkStart w:id="48" w:name="_Toc184544396"/>
-      <w:bookmarkStart w:id="49" w:name="_Toc484376500"/>
+      <w:bookmarkStart w:id="47" w:name="_Toc484376500"/>
+      <w:bookmarkStart w:id="48" w:name="_Toc184541621"/>
+      <w:bookmarkStart w:id="49" w:name="_Toc184544396"/>
       <w:r>
         <w:rPr>
           <w:rFonts w:hint="eastAsia"/>
@@ -14498,7 +14505,7 @@
         <w:lastRenderedPageBreak/>
         <w:t>研究内容</w:t>
       </w:r>
-      <w:bookmarkEnd w:id="49"/>
+      <w:bookmarkEnd w:id="47"/>
     </w:p>
     <w:p>
       <w:pPr>
@@ -23778,9 +23785,6 @@
     <w:p>
       <w:pPr>
         <w:ind w:firstLine="420"/>
-        <w:rPr>
-          <w:rFonts w:hint="eastAsia"/>
-        </w:rPr>
       </w:pPr>
       <w:r>
         <w:rPr>
@@ -24721,9 +24725,6 @@
     <w:p>
       <w:pPr>
         <w:ind w:firstLine="420"/>
-        <w:rPr>
-          <w:rFonts w:hint="eastAsia"/>
-        </w:rPr>
       </w:pPr>
     </w:p>
     <w:p/>
@@ -25001,8 +25002,8 @@
       <w:r>
         <w:t>插图索引</w:t>
       </w:r>
-      <w:bookmarkEnd w:id="47"/>
       <w:bookmarkEnd w:id="48"/>
+      <w:bookmarkEnd w:id="49"/>
       <w:bookmarkEnd w:id="75"/>
     </w:p>
     <w:p>
@@ -25800,11 +25801,11 @@
       </w:r>
       <w:smartTag w:uri="urn:schemas-microsoft-com:office:smarttags" w:element="chsdate">
         <w:smartTagPr>
+          <w:attr w:name="IsROCDate" w:val="False"/>
+          <w:attr w:name="IsLunarDate" w:val="False"/>
+          <w:attr w:name="Day" w:val="17"/>
+          <w:attr w:name="Month" w:val="5"/>
           <w:attr w:name="Year" w:val="1995"/>
-          <w:attr w:name="Month" w:val="5"/>
-          <w:attr w:name="Day" w:val="17"/>
-          <w:attr w:name="IsLunarDate" w:val="False"/>
-          <w:attr w:name="IsROCDate" w:val="False"/>
         </w:smartTagPr>
         <w:r>
           <w:rPr>
@@ -26477,7 +26478,7 @@
               </wp:anchor>
             </w:drawing>
           </mc:Choice>
-          <mc:Fallback>
+          <mc:Fallback xmlns:cx8="http://schemas.microsoft.com/office/drawing/2016/5/14/chartex" xmlns:cx7="http://schemas.microsoft.com/office/drawing/2016/5/13/chartex" xmlns:cx6="http://schemas.microsoft.com/office/drawing/2016/5/12/chartex" xmlns:cx5="http://schemas.microsoft.com/office/drawing/2016/5/11/chartex" xmlns:cx4="http://schemas.microsoft.com/office/drawing/2016/5/10/chartex" xmlns:cx3="http://schemas.microsoft.com/office/drawing/2016/5/9/chartex" xmlns:cx2="http://schemas.microsoft.com/office/drawing/2015/10/21/chartex">
             <w:pict>
               <v:shapetype id="_x0000_t202" coordsize="21600,21600" o:spt="202" path="m,l,21600r21600,l21600,xe">
                 <v:stroke joinstyle="miter"/>
@@ -27690,7 +27691,7 @@
 </file>
 
 <file path=word/endnotes.xml><?xml version="1.0" encoding="utf-8"?>
-<w:endnotes xmlns:wpc="http://schemas.microsoft.com/office/word/2010/wordprocessingCanvas" xmlns:cx="http://schemas.microsoft.com/office/drawing/2014/chartex" xmlns:cx1="http://schemas.microsoft.com/office/drawing/2015/9/8/chartex" xmlns:cx2="http://schemas.microsoft.com/office/drawing/2015/10/21/chartex" xmlns:cx3="http://schemas.microsoft.com/office/drawing/2016/5/9/chartex" xmlns:cx4="http://schemas.microsoft.com/office/drawing/2016/5/10/chartex" xmlns:cx5="http://schemas.microsoft.com/office/drawing/2016/5/11/chartex" xmlns:cx6="http://schemas.microsoft.com/office/drawing/2016/5/12/chartex" xmlns:cx7="http://schemas.microsoft.com/office/drawing/2016/5/13/chartex" xmlns:cx8="http://schemas.microsoft.com/office/drawing/2016/5/14/chartex" xmlns:mc="http://schemas.openxmlformats.org/markup-compatibility/2006" xmlns:o="urn:schemas-microsoft-com:office:office" xmlns:r="http://schemas.openxmlformats.org/officeDocument/2006/relationships" xmlns:m="http://schemas.openxmlformats.org/officeDocument/2006/math" xmlns:v="urn:schemas-microsoft-com:vml" xmlns:wp14="http://schemas.microsoft.com/office/word/2010/wordprocessingDrawing" xmlns:wp="http://schemas.openxmlformats.org/drawingml/2006/wordprocessingDrawing" xmlns:w10="urn:schemas-microsoft-com:office:word" xmlns:w="http://schemas.openxmlformats.org/wordprocessingml/2006/main" xmlns:w14="http://schemas.microsoft.com/office/word/2010/wordml" xmlns:w15="http://schemas.microsoft.com/office/word/2012/wordml" xmlns:w16se="http://schemas.microsoft.com/office/word/2015/wordml/symex" xmlns:wpg="http://schemas.microsoft.com/office/word/2010/wordprocessingGroup" xmlns:wpi="http://schemas.microsoft.com/office/word/2010/wordprocessingInk" xmlns:wne="http://schemas.microsoft.com/office/word/2006/wordml" xmlns:wps="http://schemas.microsoft.com/office/word/2010/wordprocessingShape" mc:Ignorable="w14 w15 w16se wp14">
+<w:endnotes xmlns:wpc="http://schemas.microsoft.com/office/word/2010/wordprocessingCanvas" xmlns:cx="http://schemas.microsoft.com/office/drawing/2014/chartex" xmlns:cx1="http://schemas.microsoft.com/office/drawing/2015/9/8/chartex" xmlns:mc="http://schemas.openxmlformats.org/markup-compatibility/2006" xmlns:o="urn:schemas-microsoft-com:office:office" xmlns:r="http://schemas.openxmlformats.org/officeDocument/2006/relationships" xmlns:m="http://schemas.openxmlformats.org/officeDocument/2006/math" xmlns:v="urn:schemas-microsoft-com:vml" xmlns:wp14="http://schemas.microsoft.com/office/word/2010/wordprocessingDrawing" xmlns:wp="http://schemas.openxmlformats.org/drawingml/2006/wordprocessingDrawing" xmlns:w10="urn:schemas-microsoft-com:office:word" xmlns:w="http://schemas.openxmlformats.org/wordprocessingml/2006/main" xmlns:w14="http://schemas.microsoft.com/office/word/2010/wordml" xmlns:w15="http://schemas.microsoft.com/office/word/2012/wordml" xmlns:w16se="http://schemas.microsoft.com/office/word/2015/wordml/symex" xmlns:wpg="http://schemas.microsoft.com/office/word/2010/wordprocessingGroup" xmlns:wpi="http://schemas.microsoft.com/office/word/2010/wordprocessingInk" xmlns:wne="http://schemas.microsoft.com/office/word/2006/wordml" xmlns:wps="http://schemas.microsoft.com/office/word/2010/wordprocessingShape" mc:Ignorable="w14 w15 w16se wp14">
   <w:endnote w:type="separator" w:id="-1">
     <w:p>
       <w:r>
@@ -27709,7 +27710,7 @@
 </file>
 
 <file path=word/footer1.xml><?xml version="1.0" encoding="utf-8"?>
-<w:ftr xmlns:wpc="http://schemas.microsoft.com/office/word/2010/wordprocessingCanvas" xmlns:cx="http://schemas.microsoft.com/office/drawing/2014/chartex" xmlns:cx1="http://schemas.microsoft.com/office/drawing/2015/9/8/chartex" xmlns:cx2="http://schemas.microsoft.com/office/drawing/2015/10/21/chartex" xmlns:cx3="http://schemas.microsoft.com/office/drawing/2016/5/9/chartex" xmlns:cx4="http://schemas.microsoft.com/office/drawing/2016/5/10/chartex" xmlns:cx5="http://schemas.microsoft.com/office/drawing/2016/5/11/chartex" xmlns:cx6="http://schemas.microsoft.com/office/drawing/2016/5/12/chartex" xmlns:cx7="http://schemas.microsoft.com/office/drawing/2016/5/13/chartex" xmlns:cx8="http://schemas.microsoft.com/office/drawing/2016/5/14/chartex" xmlns:mc="http://schemas.openxmlformats.org/markup-compatibility/2006" xmlns:o="urn:schemas-microsoft-com:office:office" xmlns:r="http://schemas.openxmlformats.org/officeDocument/2006/relationships" xmlns:m="http://schemas.openxmlformats.org/officeDocument/2006/math" xmlns:v="urn:schemas-microsoft-com:vml" xmlns:wp14="http://schemas.microsoft.com/office/word/2010/wordprocessingDrawing" xmlns:wp="http://schemas.openxmlformats.org/drawingml/2006/wordprocessingDrawing" xmlns:w10="urn:schemas-microsoft-com:office:word" xmlns:w="http://schemas.openxmlformats.org/wordprocessingml/2006/main" xmlns:w14="http://schemas.microsoft.com/office/word/2010/wordml" xmlns:w15="http://schemas.microsoft.com/office/word/2012/wordml" xmlns:w16se="http://schemas.microsoft.com/office/word/2015/wordml/symex" xmlns:wpg="http://schemas.microsoft.com/office/word/2010/wordprocessingGroup" xmlns:wpi="http://schemas.microsoft.com/office/word/2010/wordprocessingInk" xmlns:wne="http://schemas.microsoft.com/office/word/2006/wordml" xmlns:wps="http://schemas.microsoft.com/office/word/2010/wordprocessingShape" mc:Ignorable="w14 w15 w16se wp14">
+<w:ftr xmlns:wpc="http://schemas.microsoft.com/office/word/2010/wordprocessingCanvas" xmlns:cx="http://schemas.microsoft.com/office/drawing/2014/chartex" xmlns:cx1="http://schemas.microsoft.com/office/drawing/2015/9/8/chartex" xmlns:mc="http://schemas.openxmlformats.org/markup-compatibility/2006" xmlns:o="urn:schemas-microsoft-com:office:office" xmlns:r="http://schemas.openxmlformats.org/officeDocument/2006/relationships" xmlns:m="http://schemas.openxmlformats.org/officeDocument/2006/math" xmlns:v="urn:schemas-microsoft-com:vml" xmlns:wp14="http://schemas.microsoft.com/office/word/2010/wordprocessingDrawing" xmlns:wp="http://schemas.openxmlformats.org/drawingml/2006/wordprocessingDrawing" xmlns:w10="urn:schemas-microsoft-com:office:word" xmlns:w="http://schemas.openxmlformats.org/wordprocessingml/2006/main" xmlns:w14="http://schemas.microsoft.com/office/word/2010/wordml" xmlns:w15="http://schemas.microsoft.com/office/word/2012/wordml" xmlns:w16se="http://schemas.microsoft.com/office/word/2015/wordml/symex" xmlns:wpg="http://schemas.microsoft.com/office/word/2010/wordprocessingGroup" xmlns:wpi="http://schemas.microsoft.com/office/word/2010/wordprocessingInk" xmlns:wne="http://schemas.microsoft.com/office/word/2006/wordml" xmlns:wps="http://schemas.microsoft.com/office/word/2010/wordprocessingShape" mc:Ignorable="w14 w15 w16se wp14">
   <w:p>
     <w:pPr>
       <w:pStyle w:val="ae"/>
@@ -27759,7 +27760,7 @@
 </file>
 
 <file path=word/footer2.xml><?xml version="1.0" encoding="utf-8"?>
-<w:ftr xmlns:wpc="http://schemas.microsoft.com/office/word/2010/wordprocessingCanvas" xmlns:cx="http://schemas.microsoft.com/office/drawing/2014/chartex" xmlns:cx1="http://schemas.microsoft.com/office/drawing/2015/9/8/chartex" xmlns:cx2="http://schemas.microsoft.com/office/drawing/2015/10/21/chartex" xmlns:cx3="http://schemas.microsoft.com/office/drawing/2016/5/9/chartex" xmlns:cx4="http://schemas.microsoft.com/office/drawing/2016/5/10/chartex" xmlns:cx5="http://schemas.microsoft.com/office/drawing/2016/5/11/chartex" xmlns:cx6="http://schemas.microsoft.com/office/drawing/2016/5/12/chartex" xmlns:cx7="http://schemas.microsoft.com/office/drawing/2016/5/13/chartex" xmlns:cx8="http://schemas.microsoft.com/office/drawing/2016/5/14/chartex" xmlns:mc="http://schemas.openxmlformats.org/markup-compatibility/2006" xmlns:o="urn:schemas-microsoft-com:office:office" xmlns:r="http://schemas.openxmlformats.org/officeDocument/2006/relationships" xmlns:m="http://schemas.openxmlformats.org/officeDocument/2006/math" xmlns:v="urn:schemas-microsoft-com:vml" xmlns:wp14="http://schemas.microsoft.com/office/word/2010/wordprocessingDrawing" xmlns:wp="http://schemas.openxmlformats.org/drawingml/2006/wordprocessingDrawing" xmlns:w10="urn:schemas-microsoft-com:office:word" xmlns:w="http://schemas.openxmlformats.org/wordprocessingml/2006/main" xmlns:w14="http://schemas.microsoft.com/office/word/2010/wordml" xmlns:w15="http://schemas.microsoft.com/office/word/2012/wordml" xmlns:w16se="http://schemas.microsoft.com/office/word/2015/wordml/symex" xmlns:wpg="http://schemas.microsoft.com/office/word/2010/wordprocessingGroup" xmlns:wpi="http://schemas.microsoft.com/office/word/2010/wordprocessingInk" xmlns:wne="http://schemas.microsoft.com/office/word/2006/wordml" xmlns:wps="http://schemas.microsoft.com/office/word/2010/wordprocessingShape" mc:Ignorable="w14 w15 w16se wp14">
+<w:ftr xmlns:wpc="http://schemas.microsoft.com/office/word/2010/wordprocessingCanvas" xmlns:cx="http://schemas.microsoft.com/office/drawing/2014/chartex" xmlns:cx1="http://schemas.microsoft.com/office/drawing/2015/9/8/chartex" xmlns:mc="http://schemas.openxmlformats.org/markup-compatibility/2006" xmlns:o="urn:schemas-microsoft-com:office:office" xmlns:r="http://schemas.openxmlformats.org/officeDocument/2006/relationships" xmlns:m="http://schemas.openxmlformats.org/officeDocument/2006/math" xmlns:v="urn:schemas-microsoft-com:vml" xmlns:wp14="http://schemas.microsoft.com/office/word/2010/wordprocessingDrawing" xmlns:wp="http://schemas.openxmlformats.org/drawingml/2006/wordprocessingDrawing" xmlns:w10="urn:schemas-microsoft-com:office:word" xmlns:w="http://schemas.openxmlformats.org/wordprocessingml/2006/main" xmlns:w14="http://schemas.microsoft.com/office/word/2010/wordml" xmlns:w15="http://schemas.microsoft.com/office/word/2012/wordml" xmlns:w16se="http://schemas.microsoft.com/office/word/2015/wordml/symex" xmlns:wpg="http://schemas.microsoft.com/office/word/2010/wordprocessingGroup" xmlns:wpi="http://schemas.microsoft.com/office/word/2010/wordprocessingInk" xmlns:wne="http://schemas.microsoft.com/office/word/2006/wordml" xmlns:wps="http://schemas.microsoft.com/office/word/2010/wordprocessingShape" mc:Ignorable="w14 w15 w16se wp14">
   <w:p>
     <w:pPr>
       <w:pStyle w:val="ae"/>
@@ -27791,7 +27792,7 @@
         <w:rStyle w:val="af"/>
         <w:noProof/>
       </w:rPr>
-      <w:t>1</w:t>
+      <w:t>14</w:t>
     </w:r>
     <w:r>
       <w:rPr>
@@ -27809,7 +27810,7 @@
 </file>
 
 <file path=word/footer3.xml><?xml version="1.0" encoding="utf-8"?>
-<w:ftr xmlns:wpc="http://schemas.microsoft.com/office/word/2010/wordprocessingCanvas" xmlns:cx="http://schemas.microsoft.com/office/drawing/2014/chartex" xmlns:cx1="http://schemas.microsoft.com/office/drawing/2015/9/8/chartex" xmlns:cx2="http://schemas.microsoft.com/office/drawing/2015/10/21/chartex" xmlns:cx3="http://schemas.microsoft.com/office/drawing/2016/5/9/chartex" xmlns:cx4="http://schemas.microsoft.com/office/drawing/2016/5/10/chartex" xmlns:cx5="http://schemas.microsoft.com/office/drawing/2016/5/11/chartex" xmlns:cx6="http://schemas.microsoft.com/office/drawing/2016/5/12/chartex" xmlns:cx7="http://schemas.microsoft.com/office/drawing/2016/5/13/chartex" xmlns:cx8="http://schemas.microsoft.com/office/drawing/2016/5/14/chartex" xmlns:mc="http://schemas.openxmlformats.org/markup-compatibility/2006" xmlns:o="urn:schemas-microsoft-com:office:office" xmlns:r="http://schemas.openxmlformats.org/officeDocument/2006/relationships" xmlns:m="http://schemas.openxmlformats.org/officeDocument/2006/math" xmlns:v="urn:schemas-microsoft-com:vml" xmlns:wp14="http://schemas.microsoft.com/office/word/2010/wordprocessingDrawing" xmlns:wp="http://schemas.openxmlformats.org/drawingml/2006/wordprocessingDrawing" xmlns:w10="urn:schemas-microsoft-com:office:word" xmlns:w="http://schemas.openxmlformats.org/wordprocessingml/2006/main" xmlns:w14="http://schemas.microsoft.com/office/word/2010/wordml" xmlns:w15="http://schemas.microsoft.com/office/word/2012/wordml" xmlns:w16se="http://schemas.microsoft.com/office/word/2015/wordml/symex" xmlns:wpg="http://schemas.microsoft.com/office/word/2010/wordprocessingGroup" xmlns:wpi="http://schemas.microsoft.com/office/word/2010/wordprocessingInk" xmlns:wne="http://schemas.microsoft.com/office/word/2006/wordml" xmlns:wps="http://schemas.microsoft.com/office/word/2010/wordprocessingShape" mc:Ignorable="w14 w15 w16se wp14">
+<w:ftr xmlns:wpc="http://schemas.microsoft.com/office/word/2010/wordprocessingCanvas" xmlns:cx="http://schemas.microsoft.com/office/drawing/2014/chartex" xmlns:cx1="http://schemas.microsoft.com/office/drawing/2015/9/8/chartex" xmlns:mc="http://schemas.openxmlformats.org/markup-compatibility/2006" xmlns:o="urn:schemas-microsoft-com:office:office" xmlns:r="http://schemas.openxmlformats.org/officeDocument/2006/relationships" xmlns:m="http://schemas.openxmlformats.org/officeDocument/2006/math" xmlns:v="urn:schemas-microsoft-com:vml" xmlns:wp14="http://schemas.microsoft.com/office/word/2010/wordprocessingDrawing" xmlns:wp="http://schemas.openxmlformats.org/drawingml/2006/wordprocessingDrawing" xmlns:w10="urn:schemas-microsoft-com:office:word" xmlns:w="http://schemas.openxmlformats.org/wordprocessingml/2006/main" xmlns:w14="http://schemas.microsoft.com/office/word/2010/wordml" xmlns:w15="http://schemas.microsoft.com/office/word/2012/wordml" xmlns:w16se="http://schemas.microsoft.com/office/word/2015/wordml/symex" xmlns:wpg="http://schemas.microsoft.com/office/word/2010/wordprocessingGroup" xmlns:wpi="http://schemas.microsoft.com/office/word/2010/wordprocessingInk" xmlns:wne="http://schemas.microsoft.com/office/word/2006/wordml" xmlns:wps="http://schemas.microsoft.com/office/word/2010/wordprocessingShape" mc:Ignorable="w14 w15 w16se wp14">
   <w:p>
     <w:pPr>
       <w:pStyle w:val="ae"/>
@@ -27859,7 +27860,7 @@
 </file>
 
 <file path=word/footer4.xml><?xml version="1.0" encoding="utf-8"?>
-<w:ftr xmlns:wpc="http://schemas.microsoft.com/office/word/2010/wordprocessingCanvas" xmlns:cx="http://schemas.microsoft.com/office/drawing/2014/chartex" xmlns:cx1="http://schemas.microsoft.com/office/drawing/2015/9/8/chartex" xmlns:cx2="http://schemas.microsoft.com/office/drawing/2015/10/21/chartex" xmlns:cx3="http://schemas.microsoft.com/office/drawing/2016/5/9/chartex" xmlns:cx4="http://schemas.microsoft.com/office/drawing/2016/5/10/chartex" xmlns:cx5="http://schemas.microsoft.com/office/drawing/2016/5/11/chartex" xmlns:cx6="http://schemas.microsoft.com/office/drawing/2016/5/12/chartex" xmlns:cx7="http://schemas.microsoft.com/office/drawing/2016/5/13/chartex" xmlns:cx8="http://schemas.microsoft.com/office/drawing/2016/5/14/chartex" xmlns:mc="http://schemas.openxmlformats.org/markup-compatibility/2006" xmlns:o="urn:schemas-microsoft-com:office:office" xmlns:r="http://schemas.openxmlformats.org/officeDocument/2006/relationships" xmlns:m="http://schemas.openxmlformats.org/officeDocument/2006/math" xmlns:v="urn:schemas-microsoft-com:vml" xmlns:wp14="http://schemas.microsoft.com/office/word/2010/wordprocessingDrawing" xmlns:wp="http://schemas.openxmlformats.org/drawingml/2006/wordprocessingDrawing" xmlns:w10="urn:schemas-microsoft-com:office:word" xmlns:w="http://schemas.openxmlformats.org/wordprocessingml/2006/main" xmlns:w14="http://schemas.microsoft.com/office/word/2010/wordml" xmlns:w15="http://schemas.microsoft.com/office/word/2012/wordml" xmlns:w16se="http://schemas.microsoft.com/office/word/2015/wordml/symex" xmlns:wpg="http://schemas.microsoft.com/office/word/2010/wordprocessingGroup" xmlns:wpi="http://schemas.microsoft.com/office/word/2010/wordprocessingInk" xmlns:wne="http://schemas.microsoft.com/office/word/2006/wordml" xmlns:wps="http://schemas.microsoft.com/office/word/2010/wordprocessingShape" mc:Ignorable="w14 w15 w16se wp14">
+<w:ftr xmlns:wpc="http://schemas.microsoft.com/office/word/2010/wordprocessingCanvas" xmlns:cx="http://schemas.microsoft.com/office/drawing/2014/chartex" xmlns:cx1="http://schemas.microsoft.com/office/drawing/2015/9/8/chartex" xmlns:mc="http://schemas.openxmlformats.org/markup-compatibility/2006" xmlns:o="urn:schemas-microsoft-com:office:office" xmlns:r="http://schemas.openxmlformats.org/officeDocument/2006/relationships" xmlns:m="http://schemas.openxmlformats.org/officeDocument/2006/math" xmlns:v="urn:schemas-microsoft-com:vml" xmlns:wp14="http://schemas.microsoft.com/office/word/2010/wordprocessingDrawing" xmlns:wp="http://schemas.openxmlformats.org/drawingml/2006/wordprocessingDrawing" xmlns:w10="urn:schemas-microsoft-com:office:word" xmlns:w="http://schemas.openxmlformats.org/wordprocessingml/2006/main" xmlns:w14="http://schemas.microsoft.com/office/word/2010/wordml" xmlns:w15="http://schemas.microsoft.com/office/word/2012/wordml" xmlns:w16se="http://schemas.microsoft.com/office/word/2015/wordml/symex" xmlns:wpg="http://schemas.microsoft.com/office/word/2010/wordprocessingGroup" xmlns:wpi="http://schemas.microsoft.com/office/word/2010/wordprocessingInk" xmlns:wne="http://schemas.microsoft.com/office/word/2006/wordml" xmlns:wps="http://schemas.microsoft.com/office/word/2010/wordprocessingShape" mc:Ignorable="w14 w15 w16se wp14">
   <w:p>
     <w:pPr>
       <w:pStyle w:val="ae"/>
@@ -27869,7 +27870,7 @@
 </file>
 
 <file path=word/footnotes.xml><?xml version="1.0" encoding="utf-8"?>
-<w:footnotes xmlns:wpc="http://schemas.microsoft.com/office/word/2010/wordprocessingCanvas" xmlns:cx="http://schemas.microsoft.com/office/drawing/2014/chartex" xmlns:cx1="http://schemas.microsoft.com/office/drawing/2015/9/8/chartex" xmlns:cx2="http://schemas.microsoft.com/office/drawing/2015/10/21/chartex" xmlns:cx3="http://schemas.microsoft.com/office/drawing/2016/5/9/chartex" xmlns:cx4="http://schemas.microsoft.com/office/drawing/2016/5/10/chartex" xmlns:cx5="http://schemas.microsoft.com/office/drawing/2016/5/11/chartex" xmlns:cx6="http://schemas.microsoft.com/office/drawing/2016/5/12/chartex" xmlns:cx7="http://schemas.microsoft.com/office/drawing/2016/5/13/chartex" xmlns:cx8="http://schemas.microsoft.com/office/drawing/2016/5/14/chartex" xmlns:mc="http://schemas.openxmlformats.org/markup-compatibility/2006" xmlns:o="urn:schemas-microsoft-com:office:office" xmlns:r="http://schemas.openxmlformats.org/officeDocument/2006/relationships" xmlns:m="http://schemas.openxmlformats.org/officeDocument/2006/math" xmlns:v="urn:schemas-microsoft-com:vml" xmlns:wp14="http://schemas.microsoft.com/office/word/2010/wordprocessingDrawing" xmlns:wp="http://schemas.openxmlformats.org/drawingml/2006/wordprocessingDrawing" xmlns:w10="urn:schemas-microsoft-com:office:word" xmlns:w="http://schemas.openxmlformats.org/wordprocessingml/2006/main" xmlns:w14="http://schemas.microsoft.com/office/word/2010/wordml" xmlns:w15="http://schemas.microsoft.com/office/word/2012/wordml" xmlns:w16se="http://schemas.microsoft.com/office/word/2015/wordml/symex" xmlns:wpg="http://schemas.microsoft.com/office/word/2010/wordprocessingGroup" xmlns:wpi="http://schemas.microsoft.com/office/word/2010/wordprocessingInk" xmlns:wne="http://schemas.microsoft.com/office/word/2006/wordml" xmlns:wps="http://schemas.microsoft.com/office/word/2010/wordprocessingShape" mc:Ignorable="w14 w15 w16se wp14">
+<w:footnotes xmlns:wpc="http://schemas.microsoft.com/office/word/2010/wordprocessingCanvas" xmlns:cx="http://schemas.microsoft.com/office/drawing/2014/chartex" xmlns:cx1="http://schemas.microsoft.com/office/drawing/2015/9/8/chartex" xmlns:mc="http://schemas.openxmlformats.org/markup-compatibility/2006" xmlns:o="urn:schemas-microsoft-com:office:office" xmlns:r="http://schemas.openxmlformats.org/officeDocument/2006/relationships" xmlns:m="http://schemas.openxmlformats.org/officeDocument/2006/math" xmlns:v="urn:schemas-microsoft-com:vml" xmlns:wp14="http://schemas.microsoft.com/office/word/2010/wordprocessingDrawing" xmlns:wp="http://schemas.openxmlformats.org/drawingml/2006/wordprocessingDrawing" xmlns:w10="urn:schemas-microsoft-com:office:word" xmlns:w="http://schemas.openxmlformats.org/wordprocessingml/2006/main" xmlns:w14="http://schemas.microsoft.com/office/word/2010/wordml" xmlns:w15="http://schemas.microsoft.com/office/word/2012/wordml" xmlns:w16se="http://schemas.microsoft.com/office/word/2015/wordml/symex" xmlns:wpg="http://schemas.microsoft.com/office/word/2010/wordprocessingGroup" xmlns:wpi="http://schemas.microsoft.com/office/word/2010/wordprocessingInk" xmlns:wne="http://schemas.microsoft.com/office/word/2006/wordml" xmlns:wps="http://schemas.microsoft.com/office/word/2010/wordprocessingShape" mc:Ignorable="w14 w15 w16se wp14">
   <w:footnote w:type="separator" w:id="-1">
     <w:p>
       <w:r>
@@ -27920,13 +27921,13 @@
 </file>
 
 <file path=word/header1.xml><?xml version="1.0" encoding="utf-8"?>
-<w:hdr xmlns:wpc="http://schemas.microsoft.com/office/word/2010/wordprocessingCanvas" xmlns:cx="http://schemas.microsoft.com/office/drawing/2014/chartex" xmlns:cx1="http://schemas.microsoft.com/office/drawing/2015/9/8/chartex" xmlns:cx2="http://schemas.microsoft.com/office/drawing/2015/10/21/chartex" xmlns:cx3="http://schemas.microsoft.com/office/drawing/2016/5/9/chartex" xmlns:cx4="http://schemas.microsoft.com/office/drawing/2016/5/10/chartex" xmlns:cx5="http://schemas.microsoft.com/office/drawing/2016/5/11/chartex" xmlns:cx6="http://schemas.microsoft.com/office/drawing/2016/5/12/chartex" xmlns:cx7="http://schemas.microsoft.com/office/drawing/2016/5/13/chartex" xmlns:cx8="http://schemas.microsoft.com/office/drawing/2016/5/14/chartex" xmlns:mc="http://schemas.openxmlformats.org/markup-compatibility/2006" xmlns:o="urn:schemas-microsoft-com:office:office" xmlns:r="http://schemas.openxmlformats.org/officeDocument/2006/relationships" xmlns:m="http://schemas.openxmlformats.org/officeDocument/2006/math" xmlns:v="urn:schemas-microsoft-com:vml" xmlns:wp14="http://schemas.microsoft.com/office/word/2010/wordprocessingDrawing" xmlns:wp="http://schemas.openxmlformats.org/drawingml/2006/wordprocessingDrawing" xmlns:w10="urn:schemas-microsoft-com:office:word" xmlns:w="http://schemas.openxmlformats.org/wordprocessingml/2006/main" xmlns:w14="http://schemas.microsoft.com/office/word/2010/wordml" xmlns:w15="http://schemas.microsoft.com/office/word/2012/wordml" xmlns:w16se="http://schemas.microsoft.com/office/word/2015/wordml/symex" xmlns:wpg="http://schemas.microsoft.com/office/word/2010/wordprocessingGroup" xmlns:wpi="http://schemas.microsoft.com/office/word/2010/wordprocessingInk" xmlns:wne="http://schemas.microsoft.com/office/word/2006/wordml" xmlns:wps="http://schemas.microsoft.com/office/word/2010/wordprocessingShape" mc:Ignorable="w14 w15 w16se wp14">
+<w:hdr xmlns:wpc="http://schemas.microsoft.com/office/word/2010/wordprocessingCanvas" xmlns:cx="http://schemas.microsoft.com/office/drawing/2014/chartex" xmlns:cx1="http://schemas.microsoft.com/office/drawing/2015/9/8/chartex" xmlns:mc="http://schemas.openxmlformats.org/markup-compatibility/2006" xmlns:o="urn:schemas-microsoft-com:office:office" xmlns:r="http://schemas.openxmlformats.org/officeDocument/2006/relationships" xmlns:m="http://schemas.openxmlformats.org/officeDocument/2006/math" xmlns:v="urn:schemas-microsoft-com:vml" xmlns:wp14="http://schemas.microsoft.com/office/word/2010/wordprocessingDrawing" xmlns:wp="http://schemas.openxmlformats.org/drawingml/2006/wordprocessingDrawing" xmlns:w10="urn:schemas-microsoft-com:office:word" xmlns:w="http://schemas.openxmlformats.org/wordprocessingml/2006/main" xmlns:w14="http://schemas.microsoft.com/office/word/2010/wordml" xmlns:w15="http://schemas.microsoft.com/office/word/2012/wordml" xmlns:w16se="http://schemas.microsoft.com/office/word/2015/wordml/symex" xmlns:wpg="http://schemas.microsoft.com/office/word/2010/wordprocessingGroup" xmlns:wpi="http://schemas.microsoft.com/office/word/2010/wordprocessingInk" xmlns:wne="http://schemas.microsoft.com/office/word/2006/wordml" xmlns:wps="http://schemas.microsoft.com/office/word/2010/wordprocessingShape" mc:Ignorable="w14 w15 w16se wp14">
   <w:p/>
 </w:hdr>
 </file>
 
 <file path=word/numbering.xml><?xml version="1.0" encoding="utf-8"?>
-<w:numbering xmlns:wpc="http://schemas.microsoft.com/office/word/2010/wordprocessingCanvas" xmlns:cx="http://schemas.microsoft.com/office/drawing/2014/chartex" xmlns:cx1="http://schemas.microsoft.com/office/drawing/2015/9/8/chartex" xmlns:cx2="http://schemas.microsoft.com/office/drawing/2015/10/21/chartex" xmlns:cx3="http://schemas.microsoft.com/office/drawing/2016/5/9/chartex" xmlns:cx4="http://schemas.microsoft.com/office/drawing/2016/5/10/chartex" xmlns:cx5="http://schemas.microsoft.com/office/drawing/2016/5/11/chartex" xmlns:cx6="http://schemas.microsoft.com/office/drawing/2016/5/12/chartex" xmlns:cx7="http://schemas.microsoft.com/office/drawing/2016/5/13/chartex" xmlns:cx8="http://schemas.microsoft.com/office/drawing/2016/5/14/chartex" xmlns:mc="http://schemas.openxmlformats.org/markup-compatibility/2006" xmlns:o="urn:schemas-microsoft-com:office:office" xmlns:r="http://schemas.openxmlformats.org/officeDocument/2006/relationships" xmlns:m="http://schemas.openxmlformats.org/officeDocument/2006/math" xmlns:v="urn:schemas-microsoft-com:vml" xmlns:wp14="http://schemas.microsoft.com/office/word/2010/wordprocessingDrawing" xmlns:wp="http://schemas.openxmlformats.org/drawingml/2006/wordprocessingDrawing" xmlns:w10="urn:schemas-microsoft-com:office:word" xmlns:w="http://schemas.openxmlformats.org/wordprocessingml/2006/main" xmlns:w14="http://schemas.microsoft.com/office/word/2010/wordml" xmlns:w15="http://schemas.microsoft.com/office/word/2012/wordml" xmlns:w16se="http://schemas.microsoft.com/office/word/2015/wordml/symex" xmlns:wpg="http://schemas.microsoft.com/office/word/2010/wordprocessingGroup" xmlns:wpi="http://schemas.microsoft.com/office/word/2010/wordprocessingInk" xmlns:wne="http://schemas.microsoft.com/office/word/2006/wordml" xmlns:wps="http://schemas.microsoft.com/office/word/2010/wordprocessingShape" mc:Ignorable="w14 w15 w16se wp14">
+<w:numbering xmlns:wpc="http://schemas.microsoft.com/office/word/2010/wordprocessingCanvas" xmlns:cx="http://schemas.microsoft.com/office/drawing/2014/chartex" xmlns:cx1="http://schemas.microsoft.com/office/drawing/2015/9/8/chartex" xmlns:mc="http://schemas.openxmlformats.org/markup-compatibility/2006" xmlns:o="urn:schemas-microsoft-com:office:office" xmlns:r="http://schemas.openxmlformats.org/officeDocument/2006/relationships" xmlns:m="http://schemas.openxmlformats.org/officeDocument/2006/math" xmlns:v="urn:schemas-microsoft-com:vml" xmlns:wp14="http://schemas.microsoft.com/office/word/2010/wordprocessingDrawing" xmlns:wp="http://schemas.openxmlformats.org/drawingml/2006/wordprocessingDrawing" xmlns:w10="urn:schemas-microsoft-com:office:word" xmlns:w="http://schemas.openxmlformats.org/wordprocessingml/2006/main" xmlns:w14="http://schemas.microsoft.com/office/word/2010/wordml" xmlns:w15="http://schemas.microsoft.com/office/word/2012/wordml" xmlns:w16se="http://schemas.microsoft.com/office/word/2015/wordml/symex" xmlns:wpg="http://schemas.microsoft.com/office/word/2010/wordprocessingGroup" xmlns:wpi="http://schemas.microsoft.com/office/word/2010/wordprocessingInk" xmlns:wne="http://schemas.microsoft.com/office/word/2006/wordml" xmlns:wps="http://schemas.microsoft.com/office/word/2010/wordprocessingShape" mc:Ignorable="w14 w15 w16se wp14">
   <w:abstractNum w:abstractNumId="0" w15:restartNumberingAfterBreak="0">
     <w:nsid w:val="FFFFFF7C"/>
     <w:multiLevelType w:val="singleLevel"/>
@@ -29375,7 +29376,7 @@
     </w:rPrDefault>
     <w:pPrDefault/>
   </w:docDefaults>
-  <w:latentStyles w:defLockedState="0" w:defUIPriority="0" w:defSemiHidden="0" w:defUnhideWhenUsed="0" w:defQFormat="0" w:count="374">
+  <w:latentStyles w:defLockedState="0" w:defUIPriority="0" w:defSemiHidden="0" w:defUnhideWhenUsed="0" w:defQFormat="0" w:count="371">
     <w:lsdException w:name="Normal" w:qFormat="1"/>
     <w:lsdException w:name="heading 1" w:qFormat="1"/>
     <w:lsdException w:name="heading 2" w:qFormat="1"/>
@@ -29659,9 +29660,6 @@
     <w:lsdException w:name="List Table 5 Dark Accent 6" w:uiPriority="50"/>
     <w:lsdException w:name="List Table 6 Colorful Accent 6" w:uiPriority="51"/>
     <w:lsdException w:name="List Table 7 Colorful Accent 6" w:uiPriority="52"/>
-    <w:lsdException w:name="Mention" w:semiHidden="1" w:uiPriority="99" w:unhideWhenUsed="1"/>
-    <w:lsdException w:name="Smart Hyperlink" w:semiHidden="1" w:uiPriority="99" w:unhideWhenUsed="1"/>
-    <w:lsdException w:name="Hashtag" w:semiHidden="1" w:uiPriority="99" w:unhideWhenUsed="1"/>
   </w:latentStyles>
   <w:style w:type="paragraph" w:default="1" w:styleId="a2">
     <w:name w:val="Normal"/>
@@ -32806,7 +32804,7 @@
 </file>
 
 <file path=customXml/itemProps1.xml><?xml version="1.0" encoding="utf-8"?>
-<ds:datastoreItem xmlns:ds="http://schemas.openxmlformats.org/officeDocument/2006/customXml" ds:itemID="{79E1F793-C2BB-440D-8AB2-61E99087FAF7}">
+<ds:datastoreItem xmlns:ds="http://schemas.openxmlformats.org/officeDocument/2006/customXml" ds:itemID="{6B6E4EC2-77C6-4093-A268-FF2A874461E9}">
   <ds:schemaRefs>
     <ds:schemaRef ds:uri="http://schemas.openxmlformats.org/officeDocument/2006/bibliography"/>
   </ds:schemaRefs>

</xml_diff>